<commit_message>
easy-bootstrap框架 version:2.0 1.toolbar 按钮CSS 细化
</commit_message>
<xml_diff>
--- a/document/bootstrap-v3项目计划.docx
+++ b/document/bootstrap-v3项目计划.docx
@@ -6,7 +6,6 @@
       <w:pPr>
         <w:pStyle w:val="a4"/>
         <w:rPr>
-          <w:rFonts w:hint="eastAsia"/>
           <w:sz w:val="28"/>
           <w:szCs w:val="28"/>
         </w:rPr>
@@ -55,7 +54,7 @@
       <w:pPr>
         <w:pStyle w:val="a3"/>
         <w:rPr>
-          <w:rFonts w:ascii="华文楷体" w:eastAsia="华文楷体" w:hAnsi="华文楷体" w:hint="eastAsia"/>
+          <w:rFonts w:ascii="华文楷体" w:eastAsia="华文楷体" w:hAnsi="华文楷体"/>
         </w:rPr>
       </w:pPr>
       <w:r>
@@ -70,7 +69,7 @@
         <w:spacing w:line="360" w:lineRule="auto"/>
         <w:ind w:firstLineChars="200" w:firstLine="420"/>
         <w:rPr>
-          <w:rFonts w:ascii="楷体" w:eastAsia="楷体" w:hAnsi="楷体" w:hint="eastAsia"/>
+          <w:rFonts w:ascii="楷体" w:eastAsia="楷体" w:hAnsi="楷体"/>
         </w:rPr>
       </w:pPr>
       <w:r>
@@ -159,7 +158,7 @@
         <w:spacing w:line="360" w:lineRule="auto"/>
         <w:ind w:firstLineChars="200" w:firstLine="420"/>
         <w:rPr>
-          <w:rFonts w:ascii="楷体" w:eastAsia="楷体" w:hAnsi="楷体" w:hint="eastAsia"/>
+          <w:rFonts w:ascii="楷体" w:eastAsia="楷体" w:hAnsi="楷体"/>
         </w:rPr>
       </w:pPr>
       <w:r>
@@ -221,7 +220,6 @@
       <w:pPr>
         <w:pStyle w:val="1"/>
         <w:rPr>
-          <w:rFonts w:hint="eastAsia"/>
           <w:sz w:val="24"/>
           <w:szCs w:val="24"/>
         </w:rPr>
@@ -247,7 +245,6 @@
       <w:pPr>
         <w:pStyle w:val="2"/>
         <w:rPr>
-          <w:rFonts w:hint="eastAsia"/>
           <w:sz w:val="21"/>
           <w:szCs w:val="21"/>
         </w:rPr>
@@ -294,7 +291,6 @@
         </w:numPr>
         <w:ind w:firstLineChars="0"/>
         <w:rPr>
-          <w:rFonts w:hint="eastAsia"/>
           <w:szCs w:val="21"/>
         </w:rPr>
       </w:pPr>
@@ -371,7 +367,6 @@
         </w:numPr>
         <w:ind w:firstLineChars="0"/>
         <w:rPr>
-          <w:rFonts w:hint="eastAsia"/>
           <w:szCs w:val="21"/>
         </w:rPr>
       </w:pPr>
@@ -394,7 +389,6 @@
       <w:pPr>
         <w:pStyle w:val="2"/>
         <w:rPr>
-          <w:rFonts w:hint="eastAsia"/>
           <w:sz w:val="21"/>
           <w:szCs w:val="21"/>
         </w:rPr>
@@ -409,11 +403,6 @@
       </w:r>
     </w:p>
     <w:p>
-      <w:pPr>
-        <w:rPr>
-          <w:rFonts w:hint="eastAsia"/>
-        </w:rPr>
-      </w:pPr>
       <w:r>
         <w:rPr>
           <w:rFonts w:hint="eastAsia"/>
@@ -437,9 +426,6 @@
     <w:p>
       <w:pPr>
         <w:ind w:firstLineChars="200" w:firstLine="420"/>
-        <w:rPr>
-          <w:rFonts w:hint="eastAsia"/>
-        </w:rPr>
       </w:pPr>
       <w:r>
         <w:rPr>
@@ -568,7 +554,6 @@
       <w:pPr>
         <w:pStyle w:val="2"/>
         <w:rPr>
-          <w:rFonts w:hint="eastAsia"/>
           <w:sz w:val="21"/>
           <w:szCs w:val="21"/>
         </w:rPr>
@@ -586,9 +571,6 @@
     <w:p>
       <w:pPr>
         <w:ind w:leftChars="100" w:left="210" w:firstLineChars="200" w:firstLine="420"/>
-        <w:rPr>
-          <w:rFonts w:hint="eastAsia"/>
-        </w:rPr>
       </w:pPr>
       <w:r>
         <w:rPr>
@@ -679,9 +661,101 @@
     </w:p>
     <w:p>
       <w:pPr>
+        <w:pStyle w:val="2"/>
+        <w:rPr>
+          <w:rFonts w:hint="eastAsia"/>
+          <w:sz w:val="21"/>
+          <w:szCs w:val="21"/>
+        </w:rPr>
+      </w:pPr>
+      <w:r>
+        <w:rPr>
+          <w:rFonts w:hint="eastAsia"/>
+          <w:sz w:val="21"/>
+          <w:szCs w:val="21"/>
+        </w:rPr>
+        <w:t>抽离</w:t>
+      </w:r>
+      <w:r>
+        <w:rPr>
+          <w:rFonts w:hint="eastAsia"/>
+          <w:sz w:val="21"/>
+          <w:szCs w:val="21"/>
+        </w:rPr>
+        <w:t>CMS</w:t>
+      </w:r>
+      <w:r>
+        <w:rPr>
+          <w:rFonts w:hint="eastAsia"/>
+          <w:sz w:val="21"/>
+          <w:szCs w:val="21"/>
+        </w:rPr>
+        <w:t>类网站模板</w:t>
+      </w:r>
+    </w:p>
+    <w:p>
+      <w:pPr>
+        <w:ind w:leftChars="100" w:left="210" w:firstLineChars="200" w:firstLine="420"/>
+        <w:rPr>
+          <w:rFonts w:hint="eastAsia"/>
+        </w:rPr>
+      </w:pPr>
+      <w:r>
+        <w:rPr>
+          <w:rFonts w:hint="eastAsia"/>
+        </w:rPr>
+        <w:t>根据实际业务需求，制作模板页面。</w:t>
+      </w:r>
+    </w:p>
+    <w:p>
+      <w:pPr>
+        <w:ind w:leftChars="100" w:left="210" w:firstLineChars="200" w:firstLine="420"/>
+      </w:pPr>
+      <w:r>
+        <w:rPr>
+          <w:noProof/>
+        </w:rPr>
+        <w:drawing>
+          <wp:inline distT="0" distB="0" distL="0" distR="0" wp14:anchorId="79C1DCDD" wp14:editId="0EEC63FA">
+            <wp:extent cx="5274310" cy="2281872"/>
+            <wp:effectExtent l="0" t="0" r="2540" b="4445"/>
+            <wp:docPr id="2" name="图片 2"/>
+            <wp:cNvGraphicFramePr>
+              <a:graphicFrameLocks xmlns:a="http://schemas.openxmlformats.org/drawingml/2006/main" noChangeAspect="1"/>
+            </wp:cNvGraphicFramePr>
+            <a:graphic xmlns:a="http://schemas.openxmlformats.org/drawingml/2006/main">
+              <a:graphicData uri="http://schemas.openxmlformats.org/drawingml/2006/picture">
+                <pic:pic xmlns:pic="http://schemas.openxmlformats.org/drawingml/2006/picture">
+                  <pic:nvPicPr>
+                    <pic:cNvPr id="0" name=""/>
+                    <pic:cNvPicPr/>
+                  </pic:nvPicPr>
+                  <pic:blipFill>
+                    <a:blip r:embed="rId12"/>
+                    <a:stretch>
+                      <a:fillRect/>
+                    </a:stretch>
+                  </pic:blipFill>
+                  <pic:spPr>
+                    <a:xfrm>
+                      <a:off x="0" y="0"/>
+                      <a:ext cx="5274310" cy="2281872"/>
+                    </a:xfrm>
+                    <a:prstGeom prst="rect">
+                      <a:avLst/>
+                    </a:prstGeom>
+                  </pic:spPr>
+                </pic:pic>
+              </a:graphicData>
+            </a:graphic>
+          </wp:inline>
+        </w:drawing>
+      </w:r>
+    </w:p>
+    <w:p>
+      <w:pPr>
         <w:pStyle w:val="1"/>
         <w:rPr>
-          <w:rFonts w:hint="eastAsia"/>
           <w:sz w:val="24"/>
           <w:szCs w:val="24"/>
         </w:rPr>
@@ -699,7 +773,6 @@
       <w:pPr>
         <w:pStyle w:val="2"/>
         <w:rPr>
-          <w:rFonts w:hint="eastAsia"/>
           <w:sz w:val="21"/>
           <w:szCs w:val="21"/>
         </w:rPr>
@@ -732,9 +805,6 @@
     <w:p>
       <w:pPr>
         <w:ind w:leftChars="100" w:left="210" w:firstLineChars="200" w:firstLine="420"/>
-        <w:rPr>
-          <w:rFonts w:hint="eastAsia"/>
-        </w:rPr>
       </w:pPr>
       <w:r>
         <w:rPr>
@@ -794,26 +864,13 @@
         <w:rPr>
           <w:rFonts w:hint="eastAsia"/>
         </w:rPr>
-        <w:t>压缩，混淆</w:t>
-      </w:r>
-      <w:r>
-        <w:rPr>
-          <w:rFonts w:hint="eastAsia"/>
-        </w:rPr>
-        <w:t>；</w:t>
-      </w:r>
-      <w:r>
-        <w:rPr>
-          <w:rFonts w:hint="eastAsia"/>
-        </w:rPr>
-        <w:t>单元测试；打包最终产品包；</w:t>
+        <w:t>压缩，混淆；单元测试；打包最终产品包；</w:t>
       </w:r>
     </w:p>
     <w:p>
       <w:pPr>
         <w:pStyle w:val="2"/>
         <w:rPr>
-          <w:rFonts w:hint="eastAsia"/>
           <w:sz w:val="21"/>
           <w:szCs w:val="21"/>
         </w:rPr>
@@ -830,9 +887,6 @@
     <w:p>
       <w:pPr>
         <w:ind w:leftChars="100" w:left="210" w:firstLineChars="200" w:firstLine="420"/>
-        <w:rPr>
-          <w:rFonts w:hint="eastAsia"/>
-        </w:rPr>
       </w:pPr>
       <w:r>
         <w:rPr>
@@ -859,7 +913,6 @@
       <w:pPr>
         <w:pStyle w:val="2"/>
         <w:rPr>
-          <w:rFonts w:hint="eastAsia"/>
           <w:sz w:val="21"/>
           <w:szCs w:val="21"/>
         </w:rPr>
@@ -876,9 +929,6 @@
     <w:p>
       <w:pPr>
         <w:ind w:leftChars="100" w:left="210" w:firstLineChars="200" w:firstLine="420"/>
-        <w:rPr>
-          <w:rFonts w:hint="eastAsia"/>
-        </w:rPr>
       </w:pPr>
       <w:r>
         <w:rPr>
@@ -897,13 +947,18 @@
           <w:rFonts w:hint="eastAsia"/>
         </w:rPr>
         <w:t>文档</w:t>
+      </w:r>
+      <w:r>
+        <w:rPr>
+          <w:rFonts w:hint="eastAsia"/>
+        </w:rPr>
+        <w:t>。</w:t>
       </w:r>
     </w:p>
     <w:p>
       <w:pPr>
         <w:pStyle w:val="1"/>
         <w:rPr>
-          <w:rFonts w:hint="eastAsia"/>
           <w:sz w:val="24"/>
           <w:szCs w:val="24"/>
         </w:rPr>
@@ -1393,6 +1448,9 @@
   <w:num w:numId="45">
     <w:abstractNumId w:val="2"/>
   </w:num>
+  <w:num w:numId="46">
+    <w:abstractNumId w:val="2"/>
+  </w:num>
 </w:numbering>
 </file>
 
@@ -3947,6 +4005,13 @@
         </dgm:presLayoutVars>
       </dgm:prSet>
       <dgm:spPr/>
+      <dgm:t>
+        <a:bodyPr/>
+        <a:lstStyle/>
+        <a:p>
+          <a:endParaRPr lang="zh-CN" altLang="en-US"/>
+        </a:p>
+      </dgm:t>
     </dgm:pt>
     <dgm:pt modelId="{BD3D9A5B-C09A-4C13-99B8-1AA44E605664}" type="pres">
       <dgm:prSet presAssocID="{7C4BE288-0F3A-42C1-A380-3ACC29B54218}" presName="hierFlow" presStyleCnt="0"/>
@@ -3973,6 +4038,13 @@
         </dgm:presLayoutVars>
       </dgm:prSet>
       <dgm:spPr/>
+      <dgm:t>
+        <a:bodyPr/>
+        <a:lstStyle/>
+        <a:p>
+          <a:endParaRPr lang="zh-CN" altLang="en-US"/>
+        </a:p>
+      </dgm:t>
     </dgm:pt>
     <dgm:pt modelId="{5274E045-9A0A-4AF9-97A7-B9330FC65503}" type="pres">
       <dgm:prSet presAssocID="{1DDDD0D1-3B0C-44A1-8659-4B526C1BC4CE}" presName="hierChild2" presStyleCnt="0"/>
@@ -3981,6 +4053,13 @@
     <dgm:pt modelId="{39EFFB42-59E1-4FA6-AA04-5C01D9559AEF}" type="pres">
       <dgm:prSet presAssocID="{BCEAACBA-1E7F-40D4-97B1-AEEB867AE464}" presName="Name19" presStyleLbl="parChTrans1D2" presStyleIdx="0" presStyleCnt="1"/>
       <dgm:spPr/>
+      <dgm:t>
+        <a:bodyPr/>
+        <a:lstStyle/>
+        <a:p>
+          <a:endParaRPr lang="zh-CN" altLang="en-US"/>
+        </a:p>
+      </dgm:t>
     </dgm:pt>
     <dgm:pt modelId="{1A3CB46C-D7FD-4828-BFFC-E70BDE7F4523}" type="pres">
       <dgm:prSet presAssocID="{D27856BF-9E4C-48E5-BE0B-9A18A3DAF76E}" presName="Name21" presStyleCnt="0"/>
@@ -4004,6 +4083,13 @@
     <dgm:pt modelId="{E3C29253-37BE-43B5-A20E-17536D53307A}" type="pres">
       <dgm:prSet presAssocID="{6E8C4730-EFB4-46C4-970E-B82341439923}" presName="Name19" presStyleLbl="parChTrans1D3" presStyleIdx="0" presStyleCnt="3"/>
       <dgm:spPr/>
+      <dgm:t>
+        <a:bodyPr/>
+        <a:lstStyle/>
+        <a:p>
+          <a:endParaRPr lang="zh-CN" altLang="en-US"/>
+        </a:p>
+      </dgm:t>
     </dgm:pt>
     <dgm:pt modelId="{00105A37-6077-4088-A848-50C62210F04C}" type="pres">
       <dgm:prSet presAssocID="{C3131962-A14A-4E0E-84B1-02EE10EF5A1F}" presName="Name21" presStyleCnt="0"/>
@@ -4012,6 +4098,13 @@
     <dgm:pt modelId="{67A60AB4-6918-499F-A1F6-964CD72532F6}" type="pres">
       <dgm:prSet presAssocID="{C3131962-A14A-4E0E-84B1-02EE10EF5A1F}" presName="level2Shape" presStyleLbl="node3" presStyleIdx="0" presStyleCnt="3"/>
       <dgm:spPr/>
+      <dgm:t>
+        <a:bodyPr/>
+        <a:lstStyle/>
+        <a:p>
+          <a:endParaRPr lang="zh-CN" altLang="en-US"/>
+        </a:p>
+      </dgm:t>
     </dgm:pt>
     <dgm:pt modelId="{43D85983-AB47-42CF-930D-571565DEA4DB}" type="pres">
       <dgm:prSet presAssocID="{C3131962-A14A-4E0E-84B1-02EE10EF5A1F}" presName="hierChild3" presStyleCnt="0"/>
@@ -4020,6 +4113,13 @@
     <dgm:pt modelId="{C65F9ECC-17F2-43DB-A844-9F3EBE35E191}" type="pres">
       <dgm:prSet presAssocID="{4BDC328F-D716-4253-8E03-F1353A4BEEF8}" presName="Name19" presStyleLbl="parChTrans1D4" presStyleIdx="0" presStyleCnt="2"/>
       <dgm:spPr/>
+      <dgm:t>
+        <a:bodyPr/>
+        <a:lstStyle/>
+        <a:p>
+          <a:endParaRPr lang="zh-CN" altLang="en-US"/>
+        </a:p>
+      </dgm:t>
     </dgm:pt>
     <dgm:pt modelId="{9E5971C4-5AAB-436E-930A-639314B3F9C7}" type="pres">
       <dgm:prSet presAssocID="{B77C1CEB-9DFD-415C-A70E-5992AAF9EF70}" presName="Name21" presStyleCnt="0"/>
@@ -4043,6 +4143,13 @@
     <dgm:pt modelId="{BB288773-6F36-4195-B144-745F00751A52}" type="pres">
       <dgm:prSet presAssocID="{7E697DDC-1F9F-426E-BC52-4DC3477ED3D4}" presName="Name19" presStyleLbl="parChTrans1D4" presStyleIdx="1" presStyleCnt="2"/>
       <dgm:spPr/>
+      <dgm:t>
+        <a:bodyPr/>
+        <a:lstStyle/>
+        <a:p>
+          <a:endParaRPr lang="zh-CN" altLang="en-US"/>
+        </a:p>
+      </dgm:t>
     </dgm:pt>
     <dgm:pt modelId="{E404FB80-2A6F-4F25-A9DE-423A59317AEC}" type="pres">
       <dgm:prSet presAssocID="{EB7B75EE-3F49-4A66-BB80-02EBF899F253}" presName="Name21" presStyleCnt="0"/>
@@ -4066,6 +4173,13 @@
     <dgm:pt modelId="{92814135-53FF-4F83-964D-3B96B699065E}" type="pres">
       <dgm:prSet presAssocID="{B5441438-034C-4111-8D13-83EAE880CDE5}" presName="Name19" presStyleLbl="parChTrans1D3" presStyleIdx="1" presStyleCnt="3"/>
       <dgm:spPr/>
+      <dgm:t>
+        <a:bodyPr/>
+        <a:lstStyle/>
+        <a:p>
+          <a:endParaRPr lang="zh-CN" altLang="en-US"/>
+        </a:p>
+      </dgm:t>
     </dgm:pt>
     <dgm:pt modelId="{48F9B749-23B0-45D6-9E45-5D664C956E0C}" type="pres">
       <dgm:prSet presAssocID="{12AB6673-F81D-4803-B6E9-3DB3FC623547}" presName="Name21" presStyleCnt="0"/>
@@ -4074,6 +4188,13 @@
     <dgm:pt modelId="{760E94D4-C2DD-4069-BF94-AA7F1A0975B3}" type="pres">
       <dgm:prSet presAssocID="{12AB6673-F81D-4803-B6E9-3DB3FC623547}" presName="level2Shape" presStyleLbl="node3" presStyleIdx="1" presStyleCnt="3"/>
       <dgm:spPr/>
+      <dgm:t>
+        <a:bodyPr/>
+        <a:lstStyle/>
+        <a:p>
+          <a:endParaRPr lang="zh-CN" altLang="en-US"/>
+        </a:p>
+      </dgm:t>
     </dgm:pt>
     <dgm:pt modelId="{C101EC1A-DEE2-4A0F-BAD7-2720F1D2BC37}" type="pres">
       <dgm:prSet presAssocID="{12AB6673-F81D-4803-B6E9-3DB3FC623547}" presName="hierChild3" presStyleCnt="0"/>
@@ -4082,6 +4203,13 @@
     <dgm:pt modelId="{6EBDC758-780A-4EBB-B232-70C6BDF121FA}" type="pres">
       <dgm:prSet presAssocID="{FFF051F2-695E-4B90-9522-5E81ABB6CA8C}" presName="Name19" presStyleLbl="parChTrans1D3" presStyleIdx="2" presStyleCnt="3"/>
       <dgm:spPr/>
+      <dgm:t>
+        <a:bodyPr/>
+        <a:lstStyle/>
+        <a:p>
+          <a:endParaRPr lang="zh-CN" altLang="en-US"/>
+        </a:p>
+      </dgm:t>
     </dgm:pt>
     <dgm:pt modelId="{B6FFE52E-4168-43EF-AB98-D81652385B16}" type="pres">
       <dgm:prSet presAssocID="{1D1FE0DC-23B2-40A5-A610-E89194E2F6A9}" presName="Name21" presStyleCnt="0"/>
@@ -4108,57 +4236,57 @@
     </dgm:pt>
   </dgm:ptLst>
   <dgm:cxnLst>
-    <dgm:cxn modelId="{02F02392-22F7-43AA-92A0-1BAA69F99E93}" type="presOf" srcId="{1D1FE0DC-23B2-40A5-A610-E89194E2F6A9}" destId="{F8B87FE6-D20A-4F03-A23E-E5BAC0BB75FA}" srcOrd="0" destOrd="0" presId="urn:microsoft.com/office/officeart/2005/8/layout/hierarchy6"/>
-    <dgm:cxn modelId="{2CBB510C-C5BB-495F-8DDE-8895ECCD25EC}" type="presOf" srcId="{D27856BF-9E4C-48E5-BE0B-9A18A3DAF76E}" destId="{D0771734-830D-4D63-9E27-1A6083A1E73A}" srcOrd="0" destOrd="0" presId="urn:microsoft.com/office/officeart/2005/8/layout/hierarchy6"/>
-    <dgm:cxn modelId="{0B6D72FD-F6AF-4B36-8981-F6C3303A75D1}" type="presOf" srcId="{7C4BE288-0F3A-42C1-A380-3ACC29B54218}" destId="{4B0EB60F-92F5-4FFD-AB7F-CFC1CFDB0743}" srcOrd="0" destOrd="0" presId="urn:microsoft.com/office/officeart/2005/8/layout/hierarchy6"/>
+    <dgm:cxn modelId="{FB6F215F-38C2-4F57-9FEA-55614FF6B813}" type="presOf" srcId="{7E697DDC-1F9F-426E-BC52-4DC3477ED3D4}" destId="{BB288773-6F36-4195-B144-745F00751A52}" srcOrd="0" destOrd="0" presId="urn:microsoft.com/office/officeart/2005/8/layout/hierarchy6"/>
+    <dgm:cxn modelId="{B813AC3C-B3EC-4248-A178-4CC9E28A8A1C}" type="presOf" srcId="{1D1FE0DC-23B2-40A5-A610-E89194E2F6A9}" destId="{F8B87FE6-D20A-4F03-A23E-E5BAC0BB75FA}" srcOrd="0" destOrd="0" presId="urn:microsoft.com/office/officeart/2005/8/layout/hierarchy6"/>
+    <dgm:cxn modelId="{D4827DC7-CC91-453B-B8EE-93A419291F03}" type="presOf" srcId="{C3131962-A14A-4E0E-84B1-02EE10EF5A1F}" destId="{67A60AB4-6918-499F-A1F6-964CD72532F6}" srcOrd="0" destOrd="0" presId="urn:microsoft.com/office/officeart/2005/8/layout/hierarchy6"/>
+    <dgm:cxn modelId="{845BCE7D-C413-482C-8501-E17A88773A25}" type="presOf" srcId="{B5441438-034C-4111-8D13-83EAE880CDE5}" destId="{92814135-53FF-4F83-964D-3B96B699065E}" srcOrd="0" destOrd="0" presId="urn:microsoft.com/office/officeart/2005/8/layout/hierarchy6"/>
     <dgm:cxn modelId="{353A8B15-90D0-41EA-9285-233687566E70}" srcId="{D27856BF-9E4C-48E5-BE0B-9A18A3DAF76E}" destId="{1D1FE0DC-23B2-40A5-A610-E89194E2F6A9}" srcOrd="2" destOrd="0" parTransId="{FFF051F2-695E-4B90-9522-5E81ABB6CA8C}" sibTransId="{887FAD4B-E44F-440B-9E89-36EE46B4CAD1}"/>
-    <dgm:cxn modelId="{CABB4571-ED38-48E2-A9FA-3445606392A6}" type="presOf" srcId="{12AB6673-F81D-4803-B6E9-3DB3FC623547}" destId="{760E94D4-C2DD-4069-BF94-AA7F1A0975B3}" srcOrd="0" destOrd="0" presId="urn:microsoft.com/office/officeart/2005/8/layout/hierarchy6"/>
-    <dgm:cxn modelId="{4F4D9BBD-1A27-4AB8-893F-4AC79E962F28}" type="presOf" srcId="{C3131962-A14A-4E0E-84B1-02EE10EF5A1F}" destId="{67A60AB4-6918-499F-A1F6-964CD72532F6}" srcOrd="0" destOrd="0" presId="urn:microsoft.com/office/officeart/2005/8/layout/hierarchy6"/>
-    <dgm:cxn modelId="{74343326-3974-4AEE-8269-9768C0C192C0}" type="presOf" srcId="{FFF051F2-695E-4B90-9522-5E81ABB6CA8C}" destId="{6EBDC758-780A-4EBB-B232-70C6BDF121FA}" srcOrd="0" destOrd="0" presId="urn:microsoft.com/office/officeart/2005/8/layout/hierarchy6"/>
-    <dgm:cxn modelId="{41B9188A-5BE9-4446-BAD8-DEE6DFC9762A}" type="presOf" srcId="{7E697DDC-1F9F-426E-BC52-4DC3477ED3D4}" destId="{BB288773-6F36-4195-B144-745F00751A52}" srcOrd="0" destOrd="0" presId="urn:microsoft.com/office/officeart/2005/8/layout/hierarchy6"/>
-    <dgm:cxn modelId="{E9BBFE5E-036F-4713-A559-792A29ED706E}" type="presOf" srcId="{B5441438-034C-4111-8D13-83EAE880CDE5}" destId="{92814135-53FF-4F83-964D-3B96B699065E}" srcOrd="0" destOrd="0" presId="urn:microsoft.com/office/officeart/2005/8/layout/hierarchy6"/>
-    <dgm:cxn modelId="{CDCE2FC9-8D10-435B-B4D6-2350E7B17BE2}" type="presOf" srcId="{4BDC328F-D716-4253-8E03-F1353A4BEEF8}" destId="{C65F9ECC-17F2-43DB-A844-9F3EBE35E191}" srcOrd="0" destOrd="0" presId="urn:microsoft.com/office/officeart/2005/8/layout/hierarchy6"/>
+    <dgm:cxn modelId="{B8E02AD8-B6DD-4549-BBD4-5153C7B7531B}" type="presOf" srcId="{7C4BE288-0F3A-42C1-A380-3ACC29B54218}" destId="{4B0EB60F-92F5-4FFD-AB7F-CFC1CFDB0743}" srcOrd="0" destOrd="0" presId="urn:microsoft.com/office/officeart/2005/8/layout/hierarchy6"/>
+    <dgm:cxn modelId="{27990DDB-51C8-4812-8477-44C2E092B66D}" type="presOf" srcId="{FFF051F2-695E-4B90-9522-5E81ABB6CA8C}" destId="{6EBDC758-780A-4EBB-B232-70C6BDF121FA}" srcOrd="0" destOrd="0" presId="urn:microsoft.com/office/officeart/2005/8/layout/hierarchy6"/>
+    <dgm:cxn modelId="{6D1BA4C9-6E36-48E2-A548-F439A25F68B8}" type="presOf" srcId="{EB7B75EE-3F49-4A66-BB80-02EBF899F253}" destId="{B61DCC8E-3A99-4A0D-89E7-B0C38355782B}" srcOrd="0" destOrd="0" presId="urn:microsoft.com/office/officeart/2005/8/layout/hierarchy6"/>
     <dgm:cxn modelId="{00EC172B-D86D-40F5-A998-3538BD9A61E3}" srcId="{D27856BF-9E4C-48E5-BE0B-9A18A3DAF76E}" destId="{C3131962-A14A-4E0E-84B1-02EE10EF5A1F}" srcOrd="0" destOrd="0" parTransId="{6E8C4730-EFB4-46C4-970E-B82341439923}" sibTransId="{609934B7-C7A4-4BD2-AA28-186538EC929F}"/>
-    <dgm:cxn modelId="{1D8B35CB-AE01-4525-A00D-1CA8D8EA6F8B}" type="presOf" srcId="{BCEAACBA-1E7F-40D4-97B1-AEEB867AE464}" destId="{39EFFB42-59E1-4FA6-AA04-5C01D9559AEF}" srcOrd="0" destOrd="0" presId="urn:microsoft.com/office/officeart/2005/8/layout/hierarchy6"/>
-    <dgm:cxn modelId="{4A76CA36-3154-4E1D-8B60-3101D38E2487}" type="presOf" srcId="{EB7B75EE-3F49-4A66-BB80-02EBF899F253}" destId="{B61DCC8E-3A99-4A0D-89E7-B0C38355782B}" srcOrd="0" destOrd="0" presId="urn:microsoft.com/office/officeart/2005/8/layout/hierarchy6"/>
+    <dgm:cxn modelId="{9BB1E9ED-58C0-4551-A9B7-D550DDECB158}" type="presOf" srcId="{6E8C4730-EFB4-46C4-970E-B82341439923}" destId="{E3C29253-37BE-43B5-A20E-17536D53307A}" srcOrd="0" destOrd="0" presId="urn:microsoft.com/office/officeart/2005/8/layout/hierarchy6"/>
     <dgm:cxn modelId="{43C272B8-216C-42DC-858A-40CBAC8C5044}" srcId="{C3131962-A14A-4E0E-84B1-02EE10EF5A1F}" destId="{B77C1CEB-9DFD-415C-A70E-5992AAF9EF70}" srcOrd="0" destOrd="0" parTransId="{4BDC328F-D716-4253-8E03-F1353A4BEEF8}" sibTransId="{93271CE6-3745-4121-94FD-3332C4B39A4D}"/>
+    <dgm:cxn modelId="{08940A34-D057-45EB-AA83-DE740BCD08D1}" type="presOf" srcId="{1DDDD0D1-3B0C-44A1-8659-4B526C1BC4CE}" destId="{E5F09E07-06AE-44A1-B692-3BA8F89AF834}" srcOrd="0" destOrd="0" presId="urn:microsoft.com/office/officeart/2005/8/layout/hierarchy6"/>
+    <dgm:cxn modelId="{7A2AF1E2-7339-42FC-AE39-1543EBADC55D}" type="presOf" srcId="{4BDC328F-D716-4253-8E03-F1353A4BEEF8}" destId="{C65F9ECC-17F2-43DB-A844-9F3EBE35E191}" srcOrd="0" destOrd="0" presId="urn:microsoft.com/office/officeart/2005/8/layout/hierarchy6"/>
     <dgm:cxn modelId="{07385A91-EACB-437C-B419-DF9D01F5C29C}" srcId="{7C4BE288-0F3A-42C1-A380-3ACC29B54218}" destId="{1DDDD0D1-3B0C-44A1-8659-4B526C1BC4CE}" srcOrd="0" destOrd="0" parTransId="{3DDEC044-3B85-4F85-B646-B3901B872247}" sibTransId="{6446E575-D818-4810-89C3-96F8A2D446A7}"/>
-    <dgm:cxn modelId="{7D279106-3FEF-478A-AF4A-79BB604BF64A}" type="presOf" srcId="{B77C1CEB-9DFD-415C-A70E-5992AAF9EF70}" destId="{2BD9D60A-C116-41AB-B429-83B8FE0D4330}" srcOrd="0" destOrd="0" presId="urn:microsoft.com/office/officeart/2005/8/layout/hierarchy6"/>
+    <dgm:cxn modelId="{96C4C7EB-44DA-4A18-B62C-79E70F336026}" type="presOf" srcId="{BCEAACBA-1E7F-40D4-97B1-AEEB867AE464}" destId="{39EFFB42-59E1-4FA6-AA04-5C01D9559AEF}" srcOrd="0" destOrd="0" presId="urn:microsoft.com/office/officeart/2005/8/layout/hierarchy6"/>
     <dgm:cxn modelId="{81A3DC9A-874B-474E-A447-7B6345795572}" srcId="{C3131962-A14A-4E0E-84B1-02EE10EF5A1F}" destId="{EB7B75EE-3F49-4A66-BB80-02EBF899F253}" srcOrd="1" destOrd="0" parTransId="{7E697DDC-1F9F-426E-BC52-4DC3477ED3D4}" sibTransId="{93956082-99B4-4500-A462-6D97C1FD99A8}"/>
+    <dgm:cxn modelId="{E39CE0D6-8F6D-4FD0-BB45-3DF211F33B86}" type="presOf" srcId="{B77C1CEB-9DFD-415C-A70E-5992AAF9EF70}" destId="{2BD9D60A-C116-41AB-B429-83B8FE0D4330}" srcOrd="0" destOrd="0" presId="urn:microsoft.com/office/officeart/2005/8/layout/hierarchy6"/>
     <dgm:cxn modelId="{F3584841-1D4F-4B18-B64D-5F32E35AEDFB}" srcId="{1DDDD0D1-3B0C-44A1-8659-4B526C1BC4CE}" destId="{D27856BF-9E4C-48E5-BE0B-9A18A3DAF76E}" srcOrd="0" destOrd="0" parTransId="{BCEAACBA-1E7F-40D4-97B1-AEEB867AE464}" sibTransId="{56C19A2A-B2DE-4795-BD2A-69BF57D8153C}"/>
     <dgm:cxn modelId="{911050A3-CC78-470B-9F99-C52DDDC8E020}" srcId="{D27856BF-9E4C-48E5-BE0B-9A18A3DAF76E}" destId="{12AB6673-F81D-4803-B6E9-3DB3FC623547}" srcOrd="1" destOrd="0" parTransId="{B5441438-034C-4111-8D13-83EAE880CDE5}" sibTransId="{BF93E440-26F2-4E58-AF2F-6C3EB2B88990}"/>
-    <dgm:cxn modelId="{A39FEDF9-8094-45F3-A82F-7209A3373CF2}" type="presOf" srcId="{6E8C4730-EFB4-46C4-970E-B82341439923}" destId="{E3C29253-37BE-43B5-A20E-17536D53307A}" srcOrd="0" destOrd="0" presId="urn:microsoft.com/office/officeart/2005/8/layout/hierarchy6"/>
-    <dgm:cxn modelId="{6D06BBA8-724F-4C72-BDFC-73BF656D961F}" type="presOf" srcId="{1DDDD0D1-3B0C-44A1-8659-4B526C1BC4CE}" destId="{E5F09E07-06AE-44A1-B692-3BA8F89AF834}" srcOrd="0" destOrd="0" presId="urn:microsoft.com/office/officeart/2005/8/layout/hierarchy6"/>
-    <dgm:cxn modelId="{94B9FE30-B4E9-4954-BB66-2C832EB14705}" type="presParOf" srcId="{4B0EB60F-92F5-4FFD-AB7F-CFC1CFDB0743}" destId="{BD3D9A5B-C09A-4C13-99B8-1AA44E605664}" srcOrd="0" destOrd="0" presId="urn:microsoft.com/office/officeart/2005/8/layout/hierarchy6"/>
-    <dgm:cxn modelId="{D94D0F70-DF39-4CF9-A528-67D96F62932B}" type="presParOf" srcId="{BD3D9A5B-C09A-4C13-99B8-1AA44E605664}" destId="{8DEEB49F-5198-441B-9C1F-F89610DEE1E6}" srcOrd="0" destOrd="0" presId="urn:microsoft.com/office/officeart/2005/8/layout/hierarchy6"/>
-    <dgm:cxn modelId="{EA33E2D1-FB74-4FA7-86B6-8FFA97F4C0A4}" type="presParOf" srcId="{8DEEB49F-5198-441B-9C1F-F89610DEE1E6}" destId="{28C65282-3DA7-4E06-93D0-72494B5EAB68}" srcOrd="0" destOrd="0" presId="urn:microsoft.com/office/officeart/2005/8/layout/hierarchy6"/>
-    <dgm:cxn modelId="{D0DFED61-3FC5-4A0C-A747-CC17C9F4BD89}" type="presParOf" srcId="{28C65282-3DA7-4E06-93D0-72494B5EAB68}" destId="{E5F09E07-06AE-44A1-B692-3BA8F89AF834}" srcOrd="0" destOrd="0" presId="urn:microsoft.com/office/officeart/2005/8/layout/hierarchy6"/>
-    <dgm:cxn modelId="{52F27F27-5140-4742-96F5-08163BDFDBA5}" type="presParOf" srcId="{28C65282-3DA7-4E06-93D0-72494B5EAB68}" destId="{5274E045-9A0A-4AF9-97A7-B9330FC65503}" srcOrd="1" destOrd="0" presId="urn:microsoft.com/office/officeart/2005/8/layout/hierarchy6"/>
-    <dgm:cxn modelId="{B234610A-79FE-4668-AD4A-6BC4111ACA6E}" type="presParOf" srcId="{5274E045-9A0A-4AF9-97A7-B9330FC65503}" destId="{39EFFB42-59E1-4FA6-AA04-5C01D9559AEF}" srcOrd="0" destOrd="0" presId="urn:microsoft.com/office/officeart/2005/8/layout/hierarchy6"/>
-    <dgm:cxn modelId="{93073AC6-C120-4FED-B6BF-434F8A473F09}" type="presParOf" srcId="{5274E045-9A0A-4AF9-97A7-B9330FC65503}" destId="{1A3CB46C-D7FD-4828-BFFC-E70BDE7F4523}" srcOrd="1" destOrd="0" presId="urn:microsoft.com/office/officeart/2005/8/layout/hierarchy6"/>
-    <dgm:cxn modelId="{89F468D4-C7D7-445C-BD1D-1B514E43842F}" type="presParOf" srcId="{1A3CB46C-D7FD-4828-BFFC-E70BDE7F4523}" destId="{D0771734-830D-4D63-9E27-1A6083A1E73A}" srcOrd="0" destOrd="0" presId="urn:microsoft.com/office/officeart/2005/8/layout/hierarchy6"/>
-    <dgm:cxn modelId="{9567F2AB-AC5A-4C7D-815E-9FBC06CED3B7}" type="presParOf" srcId="{1A3CB46C-D7FD-4828-BFFC-E70BDE7F4523}" destId="{B059F386-D949-4A22-9457-8CF6EF1BC05B}" srcOrd="1" destOrd="0" presId="urn:microsoft.com/office/officeart/2005/8/layout/hierarchy6"/>
-    <dgm:cxn modelId="{499C5334-526A-49EE-87B3-87FD4D8E3297}" type="presParOf" srcId="{B059F386-D949-4A22-9457-8CF6EF1BC05B}" destId="{E3C29253-37BE-43B5-A20E-17536D53307A}" srcOrd="0" destOrd="0" presId="urn:microsoft.com/office/officeart/2005/8/layout/hierarchy6"/>
-    <dgm:cxn modelId="{75C4707D-1092-4745-B62B-DE95D6AD9097}" type="presParOf" srcId="{B059F386-D949-4A22-9457-8CF6EF1BC05B}" destId="{00105A37-6077-4088-A848-50C62210F04C}" srcOrd="1" destOrd="0" presId="urn:microsoft.com/office/officeart/2005/8/layout/hierarchy6"/>
-    <dgm:cxn modelId="{74AE18C9-DDE9-4BF3-8947-A0CC90FB9E1B}" type="presParOf" srcId="{00105A37-6077-4088-A848-50C62210F04C}" destId="{67A60AB4-6918-499F-A1F6-964CD72532F6}" srcOrd="0" destOrd="0" presId="urn:microsoft.com/office/officeart/2005/8/layout/hierarchy6"/>
-    <dgm:cxn modelId="{791286B1-F4DE-4A3D-8B97-EC666E859865}" type="presParOf" srcId="{00105A37-6077-4088-A848-50C62210F04C}" destId="{43D85983-AB47-42CF-930D-571565DEA4DB}" srcOrd="1" destOrd="0" presId="urn:microsoft.com/office/officeart/2005/8/layout/hierarchy6"/>
-    <dgm:cxn modelId="{00FB6983-10D8-4F0E-8A28-AF999C45B07A}" type="presParOf" srcId="{43D85983-AB47-42CF-930D-571565DEA4DB}" destId="{C65F9ECC-17F2-43DB-A844-9F3EBE35E191}" srcOrd="0" destOrd="0" presId="urn:microsoft.com/office/officeart/2005/8/layout/hierarchy6"/>
-    <dgm:cxn modelId="{9CD4BB8A-1067-4137-9C71-54A9F2C8149D}" type="presParOf" srcId="{43D85983-AB47-42CF-930D-571565DEA4DB}" destId="{9E5971C4-5AAB-436E-930A-639314B3F9C7}" srcOrd="1" destOrd="0" presId="urn:microsoft.com/office/officeart/2005/8/layout/hierarchy6"/>
-    <dgm:cxn modelId="{C1020F14-CB83-41F5-BA19-F7B2574603AD}" type="presParOf" srcId="{9E5971C4-5AAB-436E-930A-639314B3F9C7}" destId="{2BD9D60A-C116-41AB-B429-83B8FE0D4330}" srcOrd="0" destOrd="0" presId="urn:microsoft.com/office/officeart/2005/8/layout/hierarchy6"/>
-    <dgm:cxn modelId="{DA792CCB-79CF-48D7-B6E4-CC1991EE08BB}" type="presParOf" srcId="{9E5971C4-5AAB-436E-930A-639314B3F9C7}" destId="{DD7868F0-1144-4087-9EF8-397555077A88}" srcOrd="1" destOrd="0" presId="urn:microsoft.com/office/officeart/2005/8/layout/hierarchy6"/>
-    <dgm:cxn modelId="{B37F4409-CD24-4331-8E11-AD22D4450017}" type="presParOf" srcId="{43D85983-AB47-42CF-930D-571565DEA4DB}" destId="{BB288773-6F36-4195-B144-745F00751A52}" srcOrd="2" destOrd="0" presId="urn:microsoft.com/office/officeart/2005/8/layout/hierarchy6"/>
-    <dgm:cxn modelId="{BBAE02E6-1996-49F9-99D8-F1807868BF66}" type="presParOf" srcId="{43D85983-AB47-42CF-930D-571565DEA4DB}" destId="{E404FB80-2A6F-4F25-A9DE-423A59317AEC}" srcOrd="3" destOrd="0" presId="urn:microsoft.com/office/officeart/2005/8/layout/hierarchy6"/>
-    <dgm:cxn modelId="{FE195F08-EDC9-4382-B74D-86305B0488F6}" type="presParOf" srcId="{E404FB80-2A6F-4F25-A9DE-423A59317AEC}" destId="{B61DCC8E-3A99-4A0D-89E7-B0C38355782B}" srcOrd="0" destOrd="0" presId="urn:microsoft.com/office/officeart/2005/8/layout/hierarchy6"/>
-    <dgm:cxn modelId="{EF810687-E675-4A4F-AB11-8666ADE4F479}" type="presParOf" srcId="{E404FB80-2A6F-4F25-A9DE-423A59317AEC}" destId="{9F156744-CEAC-4477-98CB-D652AA27556F}" srcOrd="1" destOrd="0" presId="urn:microsoft.com/office/officeart/2005/8/layout/hierarchy6"/>
-    <dgm:cxn modelId="{4B93EBF7-1466-45A8-952C-3E0AA414F69C}" type="presParOf" srcId="{B059F386-D949-4A22-9457-8CF6EF1BC05B}" destId="{92814135-53FF-4F83-964D-3B96B699065E}" srcOrd="2" destOrd="0" presId="urn:microsoft.com/office/officeart/2005/8/layout/hierarchy6"/>
-    <dgm:cxn modelId="{2B2E2A60-179B-46DC-A176-C0A5A80B6624}" type="presParOf" srcId="{B059F386-D949-4A22-9457-8CF6EF1BC05B}" destId="{48F9B749-23B0-45D6-9E45-5D664C956E0C}" srcOrd="3" destOrd="0" presId="urn:microsoft.com/office/officeart/2005/8/layout/hierarchy6"/>
-    <dgm:cxn modelId="{1ED5B6E5-94BA-4070-84B3-801B2429D2C4}" type="presParOf" srcId="{48F9B749-23B0-45D6-9E45-5D664C956E0C}" destId="{760E94D4-C2DD-4069-BF94-AA7F1A0975B3}" srcOrd="0" destOrd="0" presId="urn:microsoft.com/office/officeart/2005/8/layout/hierarchy6"/>
-    <dgm:cxn modelId="{5ACCD422-4741-4428-9B32-DE27782E07AD}" type="presParOf" srcId="{48F9B749-23B0-45D6-9E45-5D664C956E0C}" destId="{C101EC1A-DEE2-4A0F-BAD7-2720F1D2BC37}" srcOrd="1" destOrd="0" presId="urn:microsoft.com/office/officeart/2005/8/layout/hierarchy6"/>
-    <dgm:cxn modelId="{5990D8CD-C629-40FC-8122-9C41BB5906A9}" type="presParOf" srcId="{B059F386-D949-4A22-9457-8CF6EF1BC05B}" destId="{6EBDC758-780A-4EBB-B232-70C6BDF121FA}" srcOrd="4" destOrd="0" presId="urn:microsoft.com/office/officeart/2005/8/layout/hierarchy6"/>
-    <dgm:cxn modelId="{B744870E-BB87-4949-8117-C5FCDA94B750}" type="presParOf" srcId="{B059F386-D949-4A22-9457-8CF6EF1BC05B}" destId="{B6FFE52E-4168-43EF-AB98-D81652385B16}" srcOrd="5" destOrd="0" presId="urn:microsoft.com/office/officeart/2005/8/layout/hierarchy6"/>
-    <dgm:cxn modelId="{8042F564-8E5F-4F34-B272-F89CA810F02E}" type="presParOf" srcId="{B6FFE52E-4168-43EF-AB98-D81652385B16}" destId="{F8B87FE6-D20A-4F03-A23E-E5BAC0BB75FA}" srcOrd="0" destOrd="0" presId="urn:microsoft.com/office/officeart/2005/8/layout/hierarchy6"/>
-    <dgm:cxn modelId="{4987C783-BD3F-4D4D-9116-A03F8692A71A}" type="presParOf" srcId="{B6FFE52E-4168-43EF-AB98-D81652385B16}" destId="{96A19920-A464-4DEB-BC68-467E9B8E7BE4}" srcOrd="1" destOrd="0" presId="urn:microsoft.com/office/officeart/2005/8/layout/hierarchy6"/>
-    <dgm:cxn modelId="{BAE520CB-EEFE-46AD-AA94-0E3B6F880C1B}" type="presParOf" srcId="{4B0EB60F-92F5-4FFD-AB7F-CFC1CFDB0743}" destId="{A5863FA9-0EC3-4C34-94C1-05D3E0062DA6}" srcOrd="1" destOrd="0" presId="urn:microsoft.com/office/officeart/2005/8/layout/hierarchy6"/>
+    <dgm:cxn modelId="{7C740EE4-2A8A-4FC1-9452-34A316DD2EFA}" type="presOf" srcId="{D27856BF-9E4C-48E5-BE0B-9A18A3DAF76E}" destId="{D0771734-830D-4D63-9E27-1A6083A1E73A}" srcOrd="0" destOrd="0" presId="urn:microsoft.com/office/officeart/2005/8/layout/hierarchy6"/>
+    <dgm:cxn modelId="{6D31567E-7D53-4D93-B5B7-2D2684C177A9}" type="presOf" srcId="{12AB6673-F81D-4803-B6E9-3DB3FC623547}" destId="{760E94D4-C2DD-4069-BF94-AA7F1A0975B3}" srcOrd="0" destOrd="0" presId="urn:microsoft.com/office/officeart/2005/8/layout/hierarchy6"/>
+    <dgm:cxn modelId="{12863F77-E742-480B-8D52-3FCA85804376}" type="presParOf" srcId="{4B0EB60F-92F5-4FFD-AB7F-CFC1CFDB0743}" destId="{BD3D9A5B-C09A-4C13-99B8-1AA44E605664}" srcOrd="0" destOrd="0" presId="urn:microsoft.com/office/officeart/2005/8/layout/hierarchy6"/>
+    <dgm:cxn modelId="{0E9B78EF-4870-42C1-A3DA-67E0283CFFB8}" type="presParOf" srcId="{BD3D9A5B-C09A-4C13-99B8-1AA44E605664}" destId="{8DEEB49F-5198-441B-9C1F-F89610DEE1E6}" srcOrd="0" destOrd="0" presId="urn:microsoft.com/office/officeart/2005/8/layout/hierarchy6"/>
+    <dgm:cxn modelId="{7F29909E-546B-4D28-A681-6A3A3CD7EDA2}" type="presParOf" srcId="{8DEEB49F-5198-441B-9C1F-F89610DEE1E6}" destId="{28C65282-3DA7-4E06-93D0-72494B5EAB68}" srcOrd="0" destOrd="0" presId="urn:microsoft.com/office/officeart/2005/8/layout/hierarchy6"/>
+    <dgm:cxn modelId="{E6B78354-F4CC-4A7E-8197-B732E26AF590}" type="presParOf" srcId="{28C65282-3DA7-4E06-93D0-72494B5EAB68}" destId="{E5F09E07-06AE-44A1-B692-3BA8F89AF834}" srcOrd="0" destOrd="0" presId="urn:microsoft.com/office/officeart/2005/8/layout/hierarchy6"/>
+    <dgm:cxn modelId="{12F2F67A-60F8-4123-B060-B0DA437F3B94}" type="presParOf" srcId="{28C65282-3DA7-4E06-93D0-72494B5EAB68}" destId="{5274E045-9A0A-4AF9-97A7-B9330FC65503}" srcOrd="1" destOrd="0" presId="urn:microsoft.com/office/officeart/2005/8/layout/hierarchy6"/>
+    <dgm:cxn modelId="{C60D9ADA-770C-4B31-B10F-C00AB7C3C7A4}" type="presParOf" srcId="{5274E045-9A0A-4AF9-97A7-B9330FC65503}" destId="{39EFFB42-59E1-4FA6-AA04-5C01D9559AEF}" srcOrd="0" destOrd="0" presId="urn:microsoft.com/office/officeart/2005/8/layout/hierarchy6"/>
+    <dgm:cxn modelId="{DB4C1371-BCB5-48D1-AC3C-4E3304E44C12}" type="presParOf" srcId="{5274E045-9A0A-4AF9-97A7-B9330FC65503}" destId="{1A3CB46C-D7FD-4828-BFFC-E70BDE7F4523}" srcOrd="1" destOrd="0" presId="urn:microsoft.com/office/officeart/2005/8/layout/hierarchy6"/>
+    <dgm:cxn modelId="{0B471881-BD1C-4CD2-B5FD-A81990A2B890}" type="presParOf" srcId="{1A3CB46C-D7FD-4828-BFFC-E70BDE7F4523}" destId="{D0771734-830D-4D63-9E27-1A6083A1E73A}" srcOrd="0" destOrd="0" presId="urn:microsoft.com/office/officeart/2005/8/layout/hierarchy6"/>
+    <dgm:cxn modelId="{2B0C0A4C-ED34-4D1A-9AAB-091616012677}" type="presParOf" srcId="{1A3CB46C-D7FD-4828-BFFC-E70BDE7F4523}" destId="{B059F386-D949-4A22-9457-8CF6EF1BC05B}" srcOrd="1" destOrd="0" presId="urn:microsoft.com/office/officeart/2005/8/layout/hierarchy6"/>
+    <dgm:cxn modelId="{B003C917-ADC1-414B-8F17-6765072AEED8}" type="presParOf" srcId="{B059F386-D949-4A22-9457-8CF6EF1BC05B}" destId="{E3C29253-37BE-43B5-A20E-17536D53307A}" srcOrd="0" destOrd="0" presId="urn:microsoft.com/office/officeart/2005/8/layout/hierarchy6"/>
+    <dgm:cxn modelId="{23475599-D200-4A20-A1EC-98EF378D2031}" type="presParOf" srcId="{B059F386-D949-4A22-9457-8CF6EF1BC05B}" destId="{00105A37-6077-4088-A848-50C62210F04C}" srcOrd="1" destOrd="0" presId="urn:microsoft.com/office/officeart/2005/8/layout/hierarchy6"/>
+    <dgm:cxn modelId="{D8BF1CBB-8D41-4C53-8DDC-25A11BDDFE71}" type="presParOf" srcId="{00105A37-6077-4088-A848-50C62210F04C}" destId="{67A60AB4-6918-499F-A1F6-964CD72532F6}" srcOrd="0" destOrd="0" presId="urn:microsoft.com/office/officeart/2005/8/layout/hierarchy6"/>
+    <dgm:cxn modelId="{D3337E83-0322-47D3-9B92-8AA029385440}" type="presParOf" srcId="{00105A37-6077-4088-A848-50C62210F04C}" destId="{43D85983-AB47-42CF-930D-571565DEA4DB}" srcOrd="1" destOrd="0" presId="urn:microsoft.com/office/officeart/2005/8/layout/hierarchy6"/>
+    <dgm:cxn modelId="{293447CC-E18F-4FA6-AEFF-A83057F8F707}" type="presParOf" srcId="{43D85983-AB47-42CF-930D-571565DEA4DB}" destId="{C65F9ECC-17F2-43DB-A844-9F3EBE35E191}" srcOrd="0" destOrd="0" presId="urn:microsoft.com/office/officeart/2005/8/layout/hierarchy6"/>
+    <dgm:cxn modelId="{EC03AD39-F40B-46C7-B443-437D30C5EA44}" type="presParOf" srcId="{43D85983-AB47-42CF-930D-571565DEA4DB}" destId="{9E5971C4-5AAB-436E-930A-639314B3F9C7}" srcOrd="1" destOrd="0" presId="urn:microsoft.com/office/officeart/2005/8/layout/hierarchy6"/>
+    <dgm:cxn modelId="{04CBA839-D059-4DBB-94A0-3E7A761D317C}" type="presParOf" srcId="{9E5971C4-5AAB-436E-930A-639314B3F9C7}" destId="{2BD9D60A-C116-41AB-B429-83B8FE0D4330}" srcOrd="0" destOrd="0" presId="urn:microsoft.com/office/officeart/2005/8/layout/hierarchy6"/>
+    <dgm:cxn modelId="{F43AEC7F-0BD7-4372-8611-03865C44DCD2}" type="presParOf" srcId="{9E5971C4-5AAB-436E-930A-639314B3F9C7}" destId="{DD7868F0-1144-4087-9EF8-397555077A88}" srcOrd="1" destOrd="0" presId="urn:microsoft.com/office/officeart/2005/8/layout/hierarchy6"/>
+    <dgm:cxn modelId="{258BBE33-3BFD-4E8D-A9EB-079684A68552}" type="presParOf" srcId="{43D85983-AB47-42CF-930D-571565DEA4DB}" destId="{BB288773-6F36-4195-B144-745F00751A52}" srcOrd="2" destOrd="0" presId="urn:microsoft.com/office/officeart/2005/8/layout/hierarchy6"/>
+    <dgm:cxn modelId="{1483EDAE-CCDA-473B-BD2A-B480E7AB9D51}" type="presParOf" srcId="{43D85983-AB47-42CF-930D-571565DEA4DB}" destId="{E404FB80-2A6F-4F25-A9DE-423A59317AEC}" srcOrd="3" destOrd="0" presId="urn:microsoft.com/office/officeart/2005/8/layout/hierarchy6"/>
+    <dgm:cxn modelId="{2B400995-2AE8-4432-A36D-C0552E328496}" type="presParOf" srcId="{E404FB80-2A6F-4F25-A9DE-423A59317AEC}" destId="{B61DCC8E-3A99-4A0D-89E7-B0C38355782B}" srcOrd="0" destOrd="0" presId="urn:microsoft.com/office/officeart/2005/8/layout/hierarchy6"/>
+    <dgm:cxn modelId="{C5F3A29A-F5A4-4444-B96C-86D4691F2DFD}" type="presParOf" srcId="{E404FB80-2A6F-4F25-A9DE-423A59317AEC}" destId="{9F156744-CEAC-4477-98CB-D652AA27556F}" srcOrd="1" destOrd="0" presId="urn:microsoft.com/office/officeart/2005/8/layout/hierarchy6"/>
+    <dgm:cxn modelId="{B79B464C-9E75-4B12-859D-B28C64DFDAD7}" type="presParOf" srcId="{B059F386-D949-4A22-9457-8CF6EF1BC05B}" destId="{92814135-53FF-4F83-964D-3B96B699065E}" srcOrd="2" destOrd="0" presId="urn:microsoft.com/office/officeart/2005/8/layout/hierarchy6"/>
+    <dgm:cxn modelId="{70C8A6D5-6E27-458D-8D70-9AFDCD9FB9D2}" type="presParOf" srcId="{B059F386-D949-4A22-9457-8CF6EF1BC05B}" destId="{48F9B749-23B0-45D6-9E45-5D664C956E0C}" srcOrd="3" destOrd="0" presId="urn:microsoft.com/office/officeart/2005/8/layout/hierarchy6"/>
+    <dgm:cxn modelId="{34EB3C97-6B69-48A1-BD31-F9EFB22A4EAE}" type="presParOf" srcId="{48F9B749-23B0-45D6-9E45-5D664C956E0C}" destId="{760E94D4-C2DD-4069-BF94-AA7F1A0975B3}" srcOrd="0" destOrd="0" presId="urn:microsoft.com/office/officeart/2005/8/layout/hierarchy6"/>
+    <dgm:cxn modelId="{5847CD44-A081-40C3-843E-C3D327B0D64E}" type="presParOf" srcId="{48F9B749-23B0-45D6-9E45-5D664C956E0C}" destId="{C101EC1A-DEE2-4A0F-BAD7-2720F1D2BC37}" srcOrd="1" destOrd="0" presId="urn:microsoft.com/office/officeart/2005/8/layout/hierarchy6"/>
+    <dgm:cxn modelId="{308CC4B0-7B40-478E-9B78-82F8ACBD2A23}" type="presParOf" srcId="{B059F386-D949-4A22-9457-8CF6EF1BC05B}" destId="{6EBDC758-780A-4EBB-B232-70C6BDF121FA}" srcOrd="4" destOrd="0" presId="urn:microsoft.com/office/officeart/2005/8/layout/hierarchy6"/>
+    <dgm:cxn modelId="{006D1F58-D238-42F8-BF23-03B3224D8B20}" type="presParOf" srcId="{B059F386-D949-4A22-9457-8CF6EF1BC05B}" destId="{B6FFE52E-4168-43EF-AB98-D81652385B16}" srcOrd="5" destOrd="0" presId="urn:microsoft.com/office/officeart/2005/8/layout/hierarchy6"/>
+    <dgm:cxn modelId="{2072019D-713C-4120-96AA-DEA355784468}" type="presParOf" srcId="{B6FFE52E-4168-43EF-AB98-D81652385B16}" destId="{F8B87FE6-D20A-4F03-A23E-E5BAC0BB75FA}" srcOrd="0" destOrd="0" presId="urn:microsoft.com/office/officeart/2005/8/layout/hierarchy6"/>
+    <dgm:cxn modelId="{179E0751-9327-46B4-BE68-84B98D9CCD1D}" type="presParOf" srcId="{B6FFE52E-4168-43EF-AB98-D81652385B16}" destId="{96A19920-A464-4DEB-BC68-467E9B8E7BE4}" srcOrd="1" destOrd="0" presId="urn:microsoft.com/office/officeart/2005/8/layout/hierarchy6"/>
+    <dgm:cxn modelId="{23650A33-351D-41DE-A68C-55ADA0EE2378}" type="presParOf" srcId="{4B0EB60F-92F5-4FFD-AB7F-CFC1CFDB0743}" destId="{A5863FA9-0EC3-4C34-94C1-05D3E0062DA6}" srcOrd="1" destOrd="0" presId="urn:microsoft.com/office/officeart/2005/8/layout/hierarchy6"/>
   </dgm:cxnLst>
   <dgm:bg/>
   <dgm:whole/>
@@ -6924,7 +7052,7 @@
 </file>
 
 <file path=customXml/itemProps1.xml><?xml version="1.0" encoding="utf-8"?>
-<ds:datastoreItem xmlns:ds="http://schemas.openxmlformats.org/officeDocument/2006/customXml" ds:itemID="{C56BE635-9CB9-467A-9255-D9DABF9D9F1F}">
+<ds:datastoreItem xmlns:ds="http://schemas.openxmlformats.org/officeDocument/2006/customXml" ds:itemID="{DC52EF00-C11F-46BA-AE6D-C12937A0AD70}">
   <ds:schemaRefs>
     <ds:schemaRef ds:uri="http://schemas.openxmlformats.org/officeDocument/2006/bibliography"/>
   </ds:schemaRefs>

</xml_diff>

<commit_message>
easy-bootstrap框架 version:2.0 1.selectBox 基本功能完成
</commit_message>
<xml_diff>
--- a/document/bootstrap-v3项目计划.docx
+++ b/document/bootstrap-v3项目计划.docx
@@ -409,10 +409,10 @@
           <w:noProof/>
         </w:rPr>
         <w:drawing>
-          <wp:inline distT="0" distB="0" distL="0" distR="0">
+          <wp:inline distT="0" distB="0" distL="0" distR="0" wp14:anchorId="5B36BA9E" wp14:editId="5DA21B8F">
             <wp:extent cx="5334000" cy="2295525"/>
             <wp:effectExtent l="0" t="0" r="0" b="9525"/>
-            <wp:docPr id="1" name="图示 1"/>
+            <wp:docPr id="3" name="图示 3"/>
             <wp:cNvGraphicFramePr/>
             <a:graphic xmlns:a="http://schemas.openxmlformats.org/drawingml/2006/main">
               <a:graphicData uri="http://schemas.openxmlformats.org/drawingml/2006/diagram">
@@ -533,7 +533,15 @@
         <w:rPr>
           <w:rFonts w:hint="eastAsia"/>
         </w:rPr>
-        <w:t>为表格</w:t>
+        <w:t>为表</w:t>
+      </w:r>
+      <w:bookmarkStart w:id="0" w:name="_GoBack"/>
+      <w:bookmarkEnd w:id="0"/>
+      <w:r>
+        <w:rPr>
+          <w:rFonts w:hint="eastAsia"/>
+        </w:rPr>
+        <w:t>格</w:t>
       </w:r>
       <w:proofErr w:type="gramStart"/>
       <w:r>
@@ -648,9 +656,6 @@
     <w:p>
       <w:pPr>
         <w:ind w:leftChars="100" w:left="210" w:firstLineChars="200" w:firstLine="420"/>
-        <w:rPr>
-          <w:rFonts w:hint="eastAsia"/>
-        </w:rPr>
       </w:pPr>
       <w:r>
         <w:rPr>
@@ -663,7 +668,6 @@
       <w:pPr>
         <w:pStyle w:val="2"/>
         <w:rPr>
-          <w:rFonts w:hint="eastAsia"/>
           <w:sz w:val="21"/>
           <w:szCs w:val="21"/>
         </w:rPr>
@@ -696,9 +700,6 @@
     <w:p>
       <w:pPr>
         <w:ind w:leftChars="100" w:left="210" w:firstLineChars="200" w:firstLine="420"/>
-        <w:rPr>
-          <w:rFonts w:hint="eastAsia"/>
-        </w:rPr>
       </w:pPr>
       <w:r>
         <w:rPr>
@@ -971,8 +972,6 @@
         </w:rPr>
         <w:t>项目周期</w:t>
       </w:r>
-      <w:bookmarkStart w:id="0" w:name="_GoBack"/>
-      <w:bookmarkEnd w:id="0"/>
     </w:p>
     <w:sectPr>
       <w:pgSz w:w="11906" w:h="16838"/>
@@ -3994,6 +3993,43 @@
         </a:p>
       </dgm:t>
     </dgm:pt>
+    <dgm:pt modelId="{9A8D14F5-3EEC-4EA9-A86A-15C3387EEC13}">
+      <dgm:prSet/>
+      <dgm:spPr/>
+      <dgm:t>
+        <a:bodyPr/>
+        <a:lstStyle/>
+        <a:p>
+          <a:r>
+            <a:rPr lang="en-US" altLang="zh-CN"/>
+            <a:t>selectBox</a:t>
+          </a:r>
+          <a:endParaRPr lang="zh-CN" altLang="en-US"/>
+        </a:p>
+      </dgm:t>
+    </dgm:pt>
+    <dgm:pt modelId="{92000681-1F58-40ED-A846-2699520A3D64}" type="parTrans" cxnId="{8F992260-E843-4380-8943-CB1B6C94572C}">
+      <dgm:prSet/>
+      <dgm:spPr/>
+      <dgm:t>
+        <a:bodyPr/>
+        <a:lstStyle/>
+        <a:p>
+          <a:endParaRPr lang="zh-CN" altLang="en-US"/>
+        </a:p>
+      </dgm:t>
+    </dgm:pt>
+    <dgm:pt modelId="{00FC605F-1AB3-4EC7-84CF-A3FA4DF6ACFF}" type="sibTrans" cxnId="{8F992260-E843-4380-8943-CB1B6C94572C}">
+      <dgm:prSet/>
+      <dgm:spPr/>
+      <dgm:t>
+        <a:bodyPr/>
+        <a:lstStyle/>
+        <a:p>
+          <a:endParaRPr lang="zh-CN" altLang="en-US"/>
+        </a:p>
+      </dgm:t>
+    </dgm:pt>
     <dgm:pt modelId="{4B0EB60F-92F5-4FFD-AB7F-CFC1CFDB0743}" type="pres">
       <dgm:prSet presAssocID="{7C4BE288-0F3A-42C1-A380-3ACC29B54218}" presName="mainComposite" presStyleCnt="0">
         <dgm:presLayoutVars>
@@ -4081,7 +4117,7 @@
       <dgm:spPr/>
     </dgm:pt>
     <dgm:pt modelId="{E3C29253-37BE-43B5-A20E-17536D53307A}" type="pres">
-      <dgm:prSet presAssocID="{6E8C4730-EFB4-46C4-970E-B82341439923}" presName="Name19" presStyleLbl="parChTrans1D3" presStyleIdx="0" presStyleCnt="3"/>
+      <dgm:prSet presAssocID="{6E8C4730-EFB4-46C4-970E-B82341439923}" presName="Name19" presStyleLbl="parChTrans1D3" presStyleIdx="0" presStyleCnt="4"/>
       <dgm:spPr/>
       <dgm:t>
         <a:bodyPr/>
@@ -4096,7 +4132,7 @@
       <dgm:spPr/>
     </dgm:pt>
     <dgm:pt modelId="{67A60AB4-6918-499F-A1F6-964CD72532F6}" type="pres">
-      <dgm:prSet presAssocID="{C3131962-A14A-4E0E-84B1-02EE10EF5A1F}" presName="level2Shape" presStyleLbl="node3" presStyleIdx="0" presStyleCnt="3"/>
+      <dgm:prSet presAssocID="{C3131962-A14A-4E0E-84B1-02EE10EF5A1F}" presName="level2Shape" presStyleLbl="node3" presStyleIdx="0" presStyleCnt="4"/>
       <dgm:spPr/>
       <dgm:t>
         <a:bodyPr/>
@@ -4171,7 +4207,7 @@
       <dgm:spPr/>
     </dgm:pt>
     <dgm:pt modelId="{92814135-53FF-4F83-964D-3B96B699065E}" type="pres">
-      <dgm:prSet presAssocID="{B5441438-034C-4111-8D13-83EAE880CDE5}" presName="Name19" presStyleLbl="parChTrans1D3" presStyleIdx="1" presStyleCnt="3"/>
+      <dgm:prSet presAssocID="{B5441438-034C-4111-8D13-83EAE880CDE5}" presName="Name19" presStyleLbl="parChTrans1D3" presStyleIdx="1" presStyleCnt="4"/>
       <dgm:spPr/>
       <dgm:t>
         <a:bodyPr/>
@@ -4186,7 +4222,7 @@
       <dgm:spPr/>
     </dgm:pt>
     <dgm:pt modelId="{760E94D4-C2DD-4069-BF94-AA7F1A0975B3}" type="pres">
-      <dgm:prSet presAssocID="{12AB6673-F81D-4803-B6E9-3DB3FC623547}" presName="level2Shape" presStyleLbl="node3" presStyleIdx="1" presStyleCnt="3"/>
+      <dgm:prSet presAssocID="{12AB6673-F81D-4803-B6E9-3DB3FC623547}" presName="level2Shape" presStyleLbl="node3" presStyleIdx="1" presStyleCnt="4"/>
       <dgm:spPr/>
       <dgm:t>
         <a:bodyPr/>
@@ -4201,7 +4237,7 @@
       <dgm:spPr/>
     </dgm:pt>
     <dgm:pt modelId="{6EBDC758-780A-4EBB-B232-70C6BDF121FA}" type="pres">
-      <dgm:prSet presAssocID="{FFF051F2-695E-4B90-9522-5E81ABB6CA8C}" presName="Name19" presStyleLbl="parChTrans1D3" presStyleIdx="2" presStyleCnt="3"/>
+      <dgm:prSet presAssocID="{FFF051F2-695E-4B90-9522-5E81ABB6CA8C}" presName="Name19" presStyleLbl="parChTrans1D3" presStyleIdx="2" presStyleCnt="4"/>
       <dgm:spPr/>
       <dgm:t>
         <a:bodyPr/>
@@ -4216,7 +4252,7 @@
       <dgm:spPr/>
     </dgm:pt>
     <dgm:pt modelId="{F8B87FE6-D20A-4F03-A23E-E5BAC0BB75FA}" type="pres">
-      <dgm:prSet presAssocID="{1D1FE0DC-23B2-40A5-A610-E89194E2F6A9}" presName="level2Shape" presStyleLbl="node3" presStyleIdx="2" presStyleCnt="3"/>
+      <dgm:prSet presAssocID="{1D1FE0DC-23B2-40A5-A610-E89194E2F6A9}" presName="level2Shape" presStyleLbl="node3" presStyleIdx="2" presStyleCnt="4"/>
       <dgm:spPr/>
       <dgm:t>
         <a:bodyPr/>
@@ -4230,63 +4266,86 @@
       <dgm:prSet presAssocID="{1D1FE0DC-23B2-40A5-A610-E89194E2F6A9}" presName="hierChild3" presStyleCnt="0"/>
       <dgm:spPr/>
     </dgm:pt>
+    <dgm:pt modelId="{FF5C423D-3750-4152-B3C7-9320583B2B90}" type="pres">
+      <dgm:prSet presAssocID="{92000681-1F58-40ED-A846-2699520A3D64}" presName="Name19" presStyleLbl="parChTrans1D3" presStyleIdx="3" presStyleCnt="4"/>
+      <dgm:spPr/>
+    </dgm:pt>
+    <dgm:pt modelId="{FBD65479-E813-4929-8158-EFF69F277DD6}" type="pres">
+      <dgm:prSet presAssocID="{9A8D14F5-3EEC-4EA9-A86A-15C3387EEC13}" presName="Name21" presStyleCnt="0"/>
+      <dgm:spPr/>
+    </dgm:pt>
+    <dgm:pt modelId="{69D8F6AA-7B20-4627-8F73-0AF8D0C557B6}" type="pres">
+      <dgm:prSet presAssocID="{9A8D14F5-3EEC-4EA9-A86A-15C3387EEC13}" presName="level2Shape" presStyleLbl="node3" presStyleIdx="3" presStyleCnt="4"/>
+      <dgm:spPr/>
+    </dgm:pt>
+    <dgm:pt modelId="{8E3B2BED-712D-4273-BA97-61A52EA14C5B}" type="pres">
+      <dgm:prSet presAssocID="{9A8D14F5-3EEC-4EA9-A86A-15C3387EEC13}" presName="hierChild3" presStyleCnt="0"/>
+      <dgm:spPr/>
+    </dgm:pt>
     <dgm:pt modelId="{A5863FA9-0EC3-4C34-94C1-05D3E0062DA6}" type="pres">
       <dgm:prSet presAssocID="{7C4BE288-0F3A-42C1-A380-3ACC29B54218}" presName="bgShapesFlow" presStyleCnt="0"/>
       <dgm:spPr/>
     </dgm:pt>
   </dgm:ptLst>
   <dgm:cxnLst>
-    <dgm:cxn modelId="{FB6F215F-38C2-4F57-9FEA-55614FF6B813}" type="presOf" srcId="{7E697DDC-1F9F-426E-BC52-4DC3477ED3D4}" destId="{BB288773-6F36-4195-B144-745F00751A52}" srcOrd="0" destOrd="0" presId="urn:microsoft.com/office/officeart/2005/8/layout/hierarchy6"/>
-    <dgm:cxn modelId="{B813AC3C-B3EC-4248-A178-4CC9E28A8A1C}" type="presOf" srcId="{1D1FE0DC-23B2-40A5-A610-E89194E2F6A9}" destId="{F8B87FE6-D20A-4F03-A23E-E5BAC0BB75FA}" srcOrd="0" destOrd="0" presId="urn:microsoft.com/office/officeart/2005/8/layout/hierarchy6"/>
-    <dgm:cxn modelId="{D4827DC7-CC91-453B-B8EE-93A419291F03}" type="presOf" srcId="{C3131962-A14A-4E0E-84B1-02EE10EF5A1F}" destId="{67A60AB4-6918-499F-A1F6-964CD72532F6}" srcOrd="0" destOrd="0" presId="urn:microsoft.com/office/officeart/2005/8/layout/hierarchy6"/>
-    <dgm:cxn modelId="{845BCE7D-C413-482C-8501-E17A88773A25}" type="presOf" srcId="{B5441438-034C-4111-8D13-83EAE880CDE5}" destId="{92814135-53FF-4F83-964D-3B96B699065E}" srcOrd="0" destOrd="0" presId="urn:microsoft.com/office/officeart/2005/8/layout/hierarchy6"/>
+    <dgm:cxn modelId="{2597C6A0-A796-4ED8-B3E4-55F6A0367A87}" type="presOf" srcId="{FFF051F2-695E-4B90-9522-5E81ABB6CA8C}" destId="{6EBDC758-780A-4EBB-B232-70C6BDF121FA}" srcOrd="0" destOrd="0" presId="urn:microsoft.com/office/officeart/2005/8/layout/hierarchy6"/>
+    <dgm:cxn modelId="{9BA187BE-24CB-4E28-AD65-3B067483DAA6}" type="presOf" srcId="{C3131962-A14A-4E0E-84B1-02EE10EF5A1F}" destId="{67A60AB4-6918-499F-A1F6-964CD72532F6}" srcOrd="0" destOrd="0" presId="urn:microsoft.com/office/officeart/2005/8/layout/hierarchy6"/>
+    <dgm:cxn modelId="{5E12EBA0-74C6-4269-854B-C8561DC15CB2}" type="presOf" srcId="{12AB6673-F81D-4803-B6E9-3DB3FC623547}" destId="{760E94D4-C2DD-4069-BF94-AA7F1A0975B3}" srcOrd="0" destOrd="0" presId="urn:microsoft.com/office/officeart/2005/8/layout/hierarchy6"/>
+    <dgm:cxn modelId="{07385A91-EACB-437C-B419-DF9D01F5C29C}" srcId="{7C4BE288-0F3A-42C1-A380-3ACC29B54218}" destId="{1DDDD0D1-3B0C-44A1-8659-4B526C1BC4CE}" srcOrd="0" destOrd="0" parTransId="{3DDEC044-3B85-4F85-B646-B3901B872247}" sibTransId="{6446E575-D818-4810-89C3-96F8A2D446A7}"/>
+    <dgm:cxn modelId="{2D18F263-E956-4527-A11D-E2E9567947B0}" type="presOf" srcId="{BCEAACBA-1E7F-40D4-97B1-AEEB867AE464}" destId="{39EFFB42-59E1-4FA6-AA04-5C01D9559AEF}" srcOrd="0" destOrd="0" presId="urn:microsoft.com/office/officeart/2005/8/layout/hierarchy6"/>
+    <dgm:cxn modelId="{F3584841-1D4F-4B18-B64D-5F32E35AEDFB}" srcId="{1DDDD0D1-3B0C-44A1-8659-4B526C1BC4CE}" destId="{D27856BF-9E4C-48E5-BE0B-9A18A3DAF76E}" srcOrd="0" destOrd="0" parTransId="{BCEAACBA-1E7F-40D4-97B1-AEEB867AE464}" sibTransId="{56C19A2A-B2DE-4795-BD2A-69BF57D8153C}"/>
+    <dgm:cxn modelId="{8F992260-E843-4380-8943-CB1B6C94572C}" srcId="{D27856BF-9E4C-48E5-BE0B-9A18A3DAF76E}" destId="{9A8D14F5-3EEC-4EA9-A86A-15C3387EEC13}" srcOrd="3" destOrd="0" parTransId="{92000681-1F58-40ED-A846-2699520A3D64}" sibTransId="{00FC605F-1AB3-4EC7-84CF-A3FA4DF6ACFF}"/>
+    <dgm:cxn modelId="{F074EDD4-8B3E-4678-92D4-2D1316D73C06}" type="presOf" srcId="{92000681-1F58-40ED-A846-2699520A3D64}" destId="{FF5C423D-3750-4152-B3C7-9320583B2B90}" srcOrd="0" destOrd="0" presId="urn:microsoft.com/office/officeart/2005/8/layout/hierarchy6"/>
+    <dgm:cxn modelId="{13022C49-3B0F-4271-84A7-DAAC8ACE3A83}" type="presOf" srcId="{7C4BE288-0F3A-42C1-A380-3ACC29B54218}" destId="{4B0EB60F-92F5-4FFD-AB7F-CFC1CFDB0743}" srcOrd="0" destOrd="0" presId="urn:microsoft.com/office/officeart/2005/8/layout/hierarchy6"/>
     <dgm:cxn modelId="{353A8B15-90D0-41EA-9285-233687566E70}" srcId="{D27856BF-9E4C-48E5-BE0B-9A18A3DAF76E}" destId="{1D1FE0DC-23B2-40A5-A610-E89194E2F6A9}" srcOrd="2" destOrd="0" parTransId="{FFF051F2-695E-4B90-9522-5E81ABB6CA8C}" sibTransId="{887FAD4B-E44F-440B-9E89-36EE46B4CAD1}"/>
-    <dgm:cxn modelId="{B8E02AD8-B6DD-4549-BBD4-5153C7B7531B}" type="presOf" srcId="{7C4BE288-0F3A-42C1-A380-3ACC29B54218}" destId="{4B0EB60F-92F5-4FFD-AB7F-CFC1CFDB0743}" srcOrd="0" destOrd="0" presId="urn:microsoft.com/office/officeart/2005/8/layout/hierarchy6"/>
-    <dgm:cxn modelId="{27990DDB-51C8-4812-8477-44C2E092B66D}" type="presOf" srcId="{FFF051F2-695E-4B90-9522-5E81ABB6CA8C}" destId="{6EBDC758-780A-4EBB-B232-70C6BDF121FA}" srcOrd="0" destOrd="0" presId="urn:microsoft.com/office/officeart/2005/8/layout/hierarchy6"/>
-    <dgm:cxn modelId="{6D1BA4C9-6E36-48E2-A548-F439A25F68B8}" type="presOf" srcId="{EB7B75EE-3F49-4A66-BB80-02EBF899F253}" destId="{B61DCC8E-3A99-4A0D-89E7-B0C38355782B}" srcOrd="0" destOrd="0" presId="urn:microsoft.com/office/officeart/2005/8/layout/hierarchy6"/>
+    <dgm:cxn modelId="{43C272B8-216C-42DC-858A-40CBAC8C5044}" srcId="{C3131962-A14A-4E0E-84B1-02EE10EF5A1F}" destId="{B77C1CEB-9DFD-415C-A70E-5992AAF9EF70}" srcOrd="0" destOrd="0" parTransId="{4BDC328F-D716-4253-8E03-F1353A4BEEF8}" sibTransId="{93271CE6-3745-4121-94FD-3332C4B39A4D}"/>
+    <dgm:cxn modelId="{EDF2AD52-4EF7-42F8-A7AD-CEA36252D4C3}" type="presOf" srcId="{1D1FE0DC-23B2-40A5-A610-E89194E2F6A9}" destId="{F8B87FE6-D20A-4F03-A23E-E5BAC0BB75FA}" srcOrd="0" destOrd="0" presId="urn:microsoft.com/office/officeart/2005/8/layout/hierarchy6"/>
     <dgm:cxn modelId="{00EC172B-D86D-40F5-A998-3538BD9A61E3}" srcId="{D27856BF-9E4C-48E5-BE0B-9A18A3DAF76E}" destId="{C3131962-A14A-4E0E-84B1-02EE10EF5A1F}" srcOrd="0" destOrd="0" parTransId="{6E8C4730-EFB4-46C4-970E-B82341439923}" sibTransId="{609934B7-C7A4-4BD2-AA28-186538EC929F}"/>
-    <dgm:cxn modelId="{9BB1E9ED-58C0-4551-A9B7-D550DDECB158}" type="presOf" srcId="{6E8C4730-EFB4-46C4-970E-B82341439923}" destId="{E3C29253-37BE-43B5-A20E-17536D53307A}" srcOrd="0" destOrd="0" presId="urn:microsoft.com/office/officeart/2005/8/layout/hierarchy6"/>
-    <dgm:cxn modelId="{43C272B8-216C-42DC-858A-40CBAC8C5044}" srcId="{C3131962-A14A-4E0E-84B1-02EE10EF5A1F}" destId="{B77C1CEB-9DFD-415C-A70E-5992AAF9EF70}" srcOrd="0" destOrd="0" parTransId="{4BDC328F-D716-4253-8E03-F1353A4BEEF8}" sibTransId="{93271CE6-3745-4121-94FD-3332C4B39A4D}"/>
-    <dgm:cxn modelId="{08940A34-D057-45EB-AA83-DE740BCD08D1}" type="presOf" srcId="{1DDDD0D1-3B0C-44A1-8659-4B526C1BC4CE}" destId="{E5F09E07-06AE-44A1-B692-3BA8F89AF834}" srcOrd="0" destOrd="0" presId="urn:microsoft.com/office/officeart/2005/8/layout/hierarchy6"/>
-    <dgm:cxn modelId="{7A2AF1E2-7339-42FC-AE39-1543EBADC55D}" type="presOf" srcId="{4BDC328F-D716-4253-8E03-F1353A4BEEF8}" destId="{C65F9ECC-17F2-43DB-A844-9F3EBE35E191}" srcOrd="0" destOrd="0" presId="urn:microsoft.com/office/officeart/2005/8/layout/hierarchy6"/>
-    <dgm:cxn modelId="{07385A91-EACB-437C-B419-DF9D01F5C29C}" srcId="{7C4BE288-0F3A-42C1-A380-3ACC29B54218}" destId="{1DDDD0D1-3B0C-44A1-8659-4B526C1BC4CE}" srcOrd="0" destOrd="0" parTransId="{3DDEC044-3B85-4F85-B646-B3901B872247}" sibTransId="{6446E575-D818-4810-89C3-96F8A2D446A7}"/>
-    <dgm:cxn modelId="{96C4C7EB-44DA-4A18-B62C-79E70F336026}" type="presOf" srcId="{BCEAACBA-1E7F-40D4-97B1-AEEB867AE464}" destId="{39EFFB42-59E1-4FA6-AA04-5C01D9559AEF}" srcOrd="0" destOrd="0" presId="urn:microsoft.com/office/officeart/2005/8/layout/hierarchy6"/>
+    <dgm:cxn modelId="{C7EB324F-8AD7-4578-BFE2-4BF1E35EAF61}" type="presOf" srcId="{B5441438-034C-4111-8D13-83EAE880CDE5}" destId="{92814135-53FF-4F83-964D-3B96B699065E}" srcOrd="0" destOrd="0" presId="urn:microsoft.com/office/officeart/2005/8/layout/hierarchy6"/>
+    <dgm:cxn modelId="{69591E1E-BB38-4B65-83DF-23F53506F71D}" type="presOf" srcId="{EB7B75EE-3F49-4A66-BB80-02EBF899F253}" destId="{B61DCC8E-3A99-4A0D-89E7-B0C38355782B}" srcOrd="0" destOrd="0" presId="urn:microsoft.com/office/officeart/2005/8/layout/hierarchy6"/>
+    <dgm:cxn modelId="{6B790AB8-E4B8-4D1A-B30F-F12EE7F8EEE6}" type="presOf" srcId="{4BDC328F-D716-4253-8E03-F1353A4BEEF8}" destId="{C65F9ECC-17F2-43DB-A844-9F3EBE35E191}" srcOrd="0" destOrd="0" presId="urn:microsoft.com/office/officeart/2005/8/layout/hierarchy6"/>
+    <dgm:cxn modelId="{911050A3-CC78-470B-9F99-C52DDDC8E020}" srcId="{D27856BF-9E4C-48E5-BE0B-9A18A3DAF76E}" destId="{12AB6673-F81D-4803-B6E9-3DB3FC623547}" srcOrd="1" destOrd="0" parTransId="{B5441438-034C-4111-8D13-83EAE880CDE5}" sibTransId="{BF93E440-26F2-4E58-AF2F-6C3EB2B88990}"/>
+    <dgm:cxn modelId="{FAC389F1-43C6-416A-AECD-00F5D7BA2EC0}" type="presOf" srcId="{7E697DDC-1F9F-426E-BC52-4DC3477ED3D4}" destId="{BB288773-6F36-4195-B144-745F00751A52}" srcOrd="0" destOrd="0" presId="urn:microsoft.com/office/officeart/2005/8/layout/hierarchy6"/>
+    <dgm:cxn modelId="{FCF3DC0A-9AD7-4D43-A907-48844314D3B0}" type="presOf" srcId="{1DDDD0D1-3B0C-44A1-8659-4B526C1BC4CE}" destId="{E5F09E07-06AE-44A1-B692-3BA8F89AF834}" srcOrd="0" destOrd="0" presId="urn:microsoft.com/office/officeart/2005/8/layout/hierarchy6"/>
+    <dgm:cxn modelId="{3F827C08-B2A1-456A-8200-9C8FF6D1667E}" type="presOf" srcId="{6E8C4730-EFB4-46C4-970E-B82341439923}" destId="{E3C29253-37BE-43B5-A20E-17536D53307A}" srcOrd="0" destOrd="0" presId="urn:microsoft.com/office/officeart/2005/8/layout/hierarchy6"/>
     <dgm:cxn modelId="{81A3DC9A-874B-474E-A447-7B6345795572}" srcId="{C3131962-A14A-4E0E-84B1-02EE10EF5A1F}" destId="{EB7B75EE-3F49-4A66-BB80-02EBF899F253}" srcOrd="1" destOrd="0" parTransId="{7E697DDC-1F9F-426E-BC52-4DC3477ED3D4}" sibTransId="{93956082-99B4-4500-A462-6D97C1FD99A8}"/>
-    <dgm:cxn modelId="{E39CE0D6-8F6D-4FD0-BB45-3DF211F33B86}" type="presOf" srcId="{B77C1CEB-9DFD-415C-A70E-5992AAF9EF70}" destId="{2BD9D60A-C116-41AB-B429-83B8FE0D4330}" srcOrd="0" destOrd="0" presId="urn:microsoft.com/office/officeart/2005/8/layout/hierarchy6"/>
-    <dgm:cxn modelId="{F3584841-1D4F-4B18-B64D-5F32E35AEDFB}" srcId="{1DDDD0D1-3B0C-44A1-8659-4B526C1BC4CE}" destId="{D27856BF-9E4C-48E5-BE0B-9A18A3DAF76E}" srcOrd="0" destOrd="0" parTransId="{BCEAACBA-1E7F-40D4-97B1-AEEB867AE464}" sibTransId="{56C19A2A-B2DE-4795-BD2A-69BF57D8153C}"/>
-    <dgm:cxn modelId="{911050A3-CC78-470B-9F99-C52DDDC8E020}" srcId="{D27856BF-9E4C-48E5-BE0B-9A18A3DAF76E}" destId="{12AB6673-F81D-4803-B6E9-3DB3FC623547}" srcOrd="1" destOrd="0" parTransId="{B5441438-034C-4111-8D13-83EAE880CDE5}" sibTransId="{BF93E440-26F2-4E58-AF2F-6C3EB2B88990}"/>
-    <dgm:cxn modelId="{7C740EE4-2A8A-4FC1-9452-34A316DD2EFA}" type="presOf" srcId="{D27856BF-9E4C-48E5-BE0B-9A18A3DAF76E}" destId="{D0771734-830D-4D63-9E27-1A6083A1E73A}" srcOrd="0" destOrd="0" presId="urn:microsoft.com/office/officeart/2005/8/layout/hierarchy6"/>
-    <dgm:cxn modelId="{6D31567E-7D53-4D93-B5B7-2D2684C177A9}" type="presOf" srcId="{12AB6673-F81D-4803-B6E9-3DB3FC623547}" destId="{760E94D4-C2DD-4069-BF94-AA7F1A0975B3}" srcOrd="0" destOrd="0" presId="urn:microsoft.com/office/officeart/2005/8/layout/hierarchy6"/>
-    <dgm:cxn modelId="{12863F77-E742-480B-8D52-3FCA85804376}" type="presParOf" srcId="{4B0EB60F-92F5-4FFD-AB7F-CFC1CFDB0743}" destId="{BD3D9A5B-C09A-4C13-99B8-1AA44E605664}" srcOrd="0" destOrd="0" presId="urn:microsoft.com/office/officeart/2005/8/layout/hierarchy6"/>
-    <dgm:cxn modelId="{0E9B78EF-4870-42C1-A3DA-67E0283CFFB8}" type="presParOf" srcId="{BD3D9A5B-C09A-4C13-99B8-1AA44E605664}" destId="{8DEEB49F-5198-441B-9C1F-F89610DEE1E6}" srcOrd="0" destOrd="0" presId="urn:microsoft.com/office/officeart/2005/8/layout/hierarchy6"/>
-    <dgm:cxn modelId="{7F29909E-546B-4D28-A681-6A3A3CD7EDA2}" type="presParOf" srcId="{8DEEB49F-5198-441B-9C1F-F89610DEE1E6}" destId="{28C65282-3DA7-4E06-93D0-72494B5EAB68}" srcOrd="0" destOrd="0" presId="urn:microsoft.com/office/officeart/2005/8/layout/hierarchy6"/>
-    <dgm:cxn modelId="{E6B78354-F4CC-4A7E-8197-B732E26AF590}" type="presParOf" srcId="{28C65282-3DA7-4E06-93D0-72494B5EAB68}" destId="{E5F09E07-06AE-44A1-B692-3BA8F89AF834}" srcOrd="0" destOrd="0" presId="urn:microsoft.com/office/officeart/2005/8/layout/hierarchy6"/>
-    <dgm:cxn modelId="{12F2F67A-60F8-4123-B060-B0DA437F3B94}" type="presParOf" srcId="{28C65282-3DA7-4E06-93D0-72494B5EAB68}" destId="{5274E045-9A0A-4AF9-97A7-B9330FC65503}" srcOrd="1" destOrd="0" presId="urn:microsoft.com/office/officeart/2005/8/layout/hierarchy6"/>
-    <dgm:cxn modelId="{C60D9ADA-770C-4B31-B10F-C00AB7C3C7A4}" type="presParOf" srcId="{5274E045-9A0A-4AF9-97A7-B9330FC65503}" destId="{39EFFB42-59E1-4FA6-AA04-5C01D9559AEF}" srcOrd="0" destOrd="0" presId="urn:microsoft.com/office/officeart/2005/8/layout/hierarchy6"/>
-    <dgm:cxn modelId="{DB4C1371-BCB5-48D1-AC3C-4E3304E44C12}" type="presParOf" srcId="{5274E045-9A0A-4AF9-97A7-B9330FC65503}" destId="{1A3CB46C-D7FD-4828-BFFC-E70BDE7F4523}" srcOrd="1" destOrd="0" presId="urn:microsoft.com/office/officeart/2005/8/layout/hierarchy6"/>
-    <dgm:cxn modelId="{0B471881-BD1C-4CD2-B5FD-A81990A2B890}" type="presParOf" srcId="{1A3CB46C-D7FD-4828-BFFC-E70BDE7F4523}" destId="{D0771734-830D-4D63-9E27-1A6083A1E73A}" srcOrd="0" destOrd="0" presId="urn:microsoft.com/office/officeart/2005/8/layout/hierarchy6"/>
-    <dgm:cxn modelId="{2B0C0A4C-ED34-4D1A-9AAB-091616012677}" type="presParOf" srcId="{1A3CB46C-D7FD-4828-BFFC-E70BDE7F4523}" destId="{B059F386-D949-4A22-9457-8CF6EF1BC05B}" srcOrd="1" destOrd="0" presId="urn:microsoft.com/office/officeart/2005/8/layout/hierarchy6"/>
-    <dgm:cxn modelId="{B003C917-ADC1-414B-8F17-6765072AEED8}" type="presParOf" srcId="{B059F386-D949-4A22-9457-8CF6EF1BC05B}" destId="{E3C29253-37BE-43B5-A20E-17536D53307A}" srcOrd="0" destOrd="0" presId="urn:microsoft.com/office/officeart/2005/8/layout/hierarchy6"/>
-    <dgm:cxn modelId="{23475599-D200-4A20-A1EC-98EF378D2031}" type="presParOf" srcId="{B059F386-D949-4A22-9457-8CF6EF1BC05B}" destId="{00105A37-6077-4088-A848-50C62210F04C}" srcOrd="1" destOrd="0" presId="urn:microsoft.com/office/officeart/2005/8/layout/hierarchy6"/>
-    <dgm:cxn modelId="{D8BF1CBB-8D41-4C53-8DDC-25A11BDDFE71}" type="presParOf" srcId="{00105A37-6077-4088-A848-50C62210F04C}" destId="{67A60AB4-6918-499F-A1F6-964CD72532F6}" srcOrd="0" destOrd="0" presId="urn:microsoft.com/office/officeart/2005/8/layout/hierarchy6"/>
-    <dgm:cxn modelId="{D3337E83-0322-47D3-9B92-8AA029385440}" type="presParOf" srcId="{00105A37-6077-4088-A848-50C62210F04C}" destId="{43D85983-AB47-42CF-930D-571565DEA4DB}" srcOrd="1" destOrd="0" presId="urn:microsoft.com/office/officeart/2005/8/layout/hierarchy6"/>
-    <dgm:cxn modelId="{293447CC-E18F-4FA6-AEFF-A83057F8F707}" type="presParOf" srcId="{43D85983-AB47-42CF-930D-571565DEA4DB}" destId="{C65F9ECC-17F2-43DB-A844-9F3EBE35E191}" srcOrd="0" destOrd="0" presId="urn:microsoft.com/office/officeart/2005/8/layout/hierarchy6"/>
-    <dgm:cxn modelId="{EC03AD39-F40B-46C7-B443-437D30C5EA44}" type="presParOf" srcId="{43D85983-AB47-42CF-930D-571565DEA4DB}" destId="{9E5971C4-5AAB-436E-930A-639314B3F9C7}" srcOrd="1" destOrd="0" presId="urn:microsoft.com/office/officeart/2005/8/layout/hierarchy6"/>
-    <dgm:cxn modelId="{04CBA839-D059-4DBB-94A0-3E7A761D317C}" type="presParOf" srcId="{9E5971C4-5AAB-436E-930A-639314B3F9C7}" destId="{2BD9D60A-C116-41AB-B429-83B8FE0D4330}" srcOrd="0" destOrd="0" presId="urn:microsoft.com/office/officeart/2005/8/layout/hierarchy6"/>
-    <dgm:cxn modelId="{F43AEC7F-0BD7-4372-8611-03865C44DCD2}" type="presParOf" srcId="{9E5971C4-5AAB-436E-930A-639314B3F9C7}" destId="{DD7868F0-1144-4087-9EF8-397555077A88}" srcOrd="1" destOrd="0" presId="urn:microsoft.com/office/officeart/2005/8/layout/hierarchy6"/>
-    <dgm:cxn modelId="{258BBE33-3BFD-4E8D-A9EB-079684A68552}" type="presParOf" srcId="{43D85983-AB47-42CF-930D-571565DEA4DB}" destId="{BB288773-6F36-4195-B144-745F00751A52}" srcOrd="2" destOrd="0" presId="urn:microsoft.com/office/officeart/2005/8/layout/hierarchy6"/>
-    <dgm:cxn modelId="{1483EDAE-CCDA-473B-BD2A-B480E7AB9D51}" type="presParOf" srcId="{43D85983-AB47-42CF-930D-571565DEA4DB}" destId="{E404FB80-2A6F-4F25-A9DE-423A59317AEC}" srcOrd="3" destOrd="0" presId="urn:microsoft.com/office/officeart/2005/8/layout/hierarchy6"/>
-    <dgm:cxn modelId="{2B400995-2AE8-4432-A36D-C0552E328496}" type="presParOf" srcId="{E404FB80-2A6F-4F25-A9DE-423A59317AEC}" destId="{B61DCC8E-3A99-4A0D-89E7-B0C38355782B}" srcOrd="0" destOrd="0" presId="urn:microsoft.com/office/officeart/2005/8/layout/hierarchy6"/>
-    <dgm:cxn modelId="{C5F3A29A-F5A4-4444-B96C-86D4691F2DFD}" type="presParOf" srcId="{E404FB80-2A6F-4F25-A9DE-423A59317AEC}" destId="{9F156744-CEAC-4477-98CB-D652AA27556F}" srcOrd="1" destOrd="0" presId="urn:microsoft.com/office/officeart/2005/8/layout/hierarchy6"/>
-    <dgm:cxn modelId="{B79B464C-9E75-4B12-859D-B28C64DFDAD7}" type="presParOf" srcId="{B059F386-D949-4A22-9457-8CF6EF1BC05B}" destId="{92814135-53FF-4F83-964D-3B96B699065E}" srcOrd="2" destOrd="0" presId="urn:microsoft.com/office/officeart/2005/8/layout/hierarchy6"/>
-    <dgm:cxn modelId="{70C8A6D5-6E27-458D-8D70-9AFDCD9FB9D2}" type="presParOf" srcId="{B059F386-D949-4A22-9457-8CF6EF1BC05B}" destId="{48F9B749-23B0-45D6-9E45-5D664C956E0C}" srcOrd="3" destOrd="0" presId="urn:microsoft.com/office/officeart/2005/8/layout/hierarchy6"/>
-    <dgm:cxn modelId="{34EB3C97-6B69-48A1-BD31-F9EFB22A4EAE}" type="presParOf" srcId="{48F9B749-23B0-45D6-9E45-5D664C956E0C}" destId="{760E94D4-C2DD-4069-BF94-AA7F1A0975B3}" srcOrd="0" destOrd="0" presId="urn:microsoft.com/office/officeart/2005/8/layout/hierarchy6"/>
-    <dgm:cxn modelId="{5847CD44-A081-40C3-843E-C3D327B0D64E}" type="presParOf" srcId="{48F9B749-23B0-45D6-9E45-5D664C956E0C}" destId="{C101EC1A-DEE2-4A0F-BAD7-2720F1D2BC37}" srcOrd="1" destOrd="0" presId="urn:microsoft.com/office/officeart/2005/8/layout/hierarchy6"/>
-    <dgm:cxn modelId="{308CC4B0-7B40-478E-9B78-82F8ACBD2A23}" type="presParOf" srcId="{B059F386-D949-4A22-9457-8CF6EF1BC05B}" destId="{6EBDC758-780A-4EBB-B232-70C6BDF121FA}" srcOrd="4" destOrd="0" presId="urn:microsoft.com/office/officeart/2005/8/layout/hierarchy6"/>
-    <dgm:cxn modelId="{006D1F58-D238-42F8-BF23-03B3224D8B20}" type="presParOf" srcId="{B059F386-D949-4A22-9457-8CF6EF1BC05B}" destId="{B6FFE52E-4168-43EF-AB98-D81652385B16}" srcOrd="5" destOrd="0" presId="urn:microsoft.com/office/officeart/2005/8/layout/hierarchy6"/>
-    <dgm:cxn modelId="{2072019D-713C-4120-96AA-DEA355784468}" type="presParOf" srcId="{B6FFE52E-4168-43EF-AB98-D81652385B16}" destId="{F8B87FE6-D20A-4F03-A23E-E5BAC0BB75FA}" srcOrd="0" destOrd="0" presId="urn:microsoft.com/office/officeart/2005/8/layout/hierarchy6"/>
-    <dgm:cxn modelId="{179E0751-9327-46B4-BE68-84B98D9CCD1D}" type="presParOf" srcId="{B6FFE52E-4168-43EF-AB98-D81652385B16}" destId="{96A19920-A464-4DEB-BC68-467E9B8E7BE4}" srcOrd="1" destOrd="0" presId="urn:microsoft.com/office/officeart/2005/8/layout/hierarchy6"/>
-    <dgm:cxn modelId="{23650A33-351D-41DE-A68C-55ADA0EE2378}" type="presParOf" srcId="{4B0EB60F-92F5-4FFD-AB7F-CFC1CFDB0743}" destId="{A5863FA9-0EC3-4C34-94C1-05D3E0062DA6}" srcOrd="1" destOrd="0" presId="urn:microsoft.com/office/officeart/2005/8/layout/hierarchy6"/>
+    <dgm:cxn modelId="{A864F13E-DDB2-42E2-AB79-6DB6FD97F105}" type="presOf" srcId="{D27856BF-9E4C-48E5-BE0B-9A18A3DAF76E}" destId="{D0771734-830D-4D63-9E27-1A6083A1E73A}" srcOrd="0" destOrd="0" presId="urn:microsoft.com/office/officeart/2005/8/layout/hierarchy6"/>
+    <dgm:cxn modelId="{33E6E722-B78E-4835-86C3-B31CD31E1B00}" type="presOf" srcId="{9A8D14F5-3EEC-4EA9-A86A-15C3387EEC13}" destId="{69D8F6AA-7B20-4627-8F73-0AF8D0C557B6}" srcOrd="0" destOrd="0" presId="urn:microsoft.com/office/officeart/2005/8/layout/hierarchy6"/>
+    <dgm:cxn modelId="{A372044C-CF0B-4885-9EC4-5988193C8954}" type="presOf" srcId="{B77C1CEB-9DFD-415C-A70E-5992AAF9EF70}" destId="{2BD9D60A-C116-41AB-B429-83B8FE0D4330}" srcOrd="0" destOrd="0" presId="urn:microsoft.com/office/officeart/2005/8/layout/hierarchy6"/>
+    <dgm:cxn modelId="{06F0E972-CC36-4AE3-9CBF-97EBC106B329}" type="presParOf" srcId="{4B0EB60F-92F5-4FFD-AB7F-CFC1CFDB0743}" destId="{BD3D9A5B-C09A-4C13-99B8-1AA44E605664}" srcOrd="0" destOrd="0" presId="urn:microsoft.com/office/officeart/2005/8/layout/hierarchy6"/>
+    <dgm:cxn modelId="{1E4FA3DD-B7B3-46A4-834B-20390948D25F}" type="presParOf" srcId="{BD3D9A5B-C09A-4C13-99B8-1AA44E605664}" destId="{8DEEB49F-5198-441B-9C1F-F89610DEE1E6}" srcOrd="0" destOrd="0" presId="urn:microsoft.com/office/officeart/2005/8/layout/hierarchy6"/>
+    <dgm:cxn modelId="{9D348B64-537C-4E13-B64E-47D999F68124}" type="presParOf" srcId="{8DEEB49F-5198-441B-9C1F-F89610DEE1E6}" destId="{28C65282-3DA7-4E06-93D0-72494B5EAB68}" srcOrd="0" destOrd="0" presId="urn:microsoft.com/office/officeart/2005/8/layout/hierarchy6"/>
+    <dgm:cxn modelId="{A58E473D-3B38-4816-AC9E-9FB815C2D6FB}" type="presParOf" srcId="{28C65282-3DA7-4E06-93D0-72494B5EAB68}" destId="{E5F09E07-06AE-44A1-B692-3BA8F89AF834}" srcOrd="0" destOrd="0" presId="urn:microsoft.com/office/officeart/2005/8/layout/hierarchy6"/>
+    <dgm:cxn modelId="{50CAACF6-3D95-4C45-9958-AF90A8CB58E2}" type="presParOf" srcId="{28C65282-3DA7-4E06-93D0-72494B5EAB68}" destId="{5274E045-9A0A-4AF9-97A7-B9330FC65503}" srcOrd="1" destOrd="0" presId="urn:microsoft.com/office/officeart/2005/8/layout/hierarchy6"/>
+    <dgm:cxn modelId="{BE18C017-467D-4222-8AFE-77A5EC968096}" type="presParOf" srcId="{5274E045-9A0A-4AF9-97A7-B9330FC65503}" destId="{39EFFB42-59E1-4FA6-AA04-5C01D9559AEF}" srcOrd="0" destOrd="0" presId="urn:microsoft.com/office/officeart/2005/8/layout/hierarchy6"/>
+    <dgm:cxn modelId="{A6290DF0-9AE1-4F68-ACE4-3F2E91AEC152}" type="presParOf" srcId="{5274E045-9A0A-4AF9-97A7-B9330FC65503}" destId="{1A3CB46C-D7FD-4828-BFFC-E70BDE7F4523}" srcOrd="1" destOrd="0" presId="urn:microsoft.com/office/officeart/2005/8/layout/hierarchy6"/>
+    <dgm:cxn modelId="{70634D36-283E-4F25-B055-DBF8FF9E26CF}" type="presParOf" srcId="{1A3CB46C-D7FD-4828-BFFC-E70BDE7F4523}" destId="{D0771734-830D-4D63-9E27-1A6083A1E73A}" srcOrd="0" destOrd="0" presId="urn:microsoft.com/office/officeart/2005/8/layout/hierarchy6"/>
+    <dgm:cxn modelId="{3FB3453B-821B-4639-9D73-C281B75EF615}" type="presParOf" srcId="{1A3CB46C-D7FD-4828-BFFC-E70BDE7F4523}" destId="{B059F386-D949-4A22-9457-8CF6EF1BC05B}" srcOrd="1" destOrd="0" presId="urn:microsoft.com/office/officeart/2005/8/layout/hierarchy6"/>
+    <dgm:cxn modelId="{875C79FB-BBF0-43FF-9A38-E8D70C1803F6}" type="presParOf" srcId="{B059F386-D949-4A22-9457-8CF6EF1BC05B}" destId="{E3C29253-37BE-43B5-A20E-17536D53307A}" srcOrd="0" destOrd="0" presId="urn:microsoft.com/office/officeart/2005/8/layout/hierarchy6"/>
+    <dgm:cxn modelId="{ECEDF4FF-6853-4376-A9D8-F13D78A22186}" type="presParOf" srcId="{B059F386-D949-4A22-9457-8CF6EF1BC05B}" destId="{00105A37-6077-4088-A848-50C62210F04C}" srcOrd="1" destOrd="0" presId="urn:microsoft.com/office/officeart/2005/8/layout/hierarchy6"/>
+    <dgm:cxn modelId="{30FF4261-81EC-4887-91A7-4968A18D6249}" type="presParOf" srcId="{00105A37-6077-4088-A848-50C62210F04C}" destId="{67A60AB4-6918-499F-A1F6-964CD72532F6}" srcOrd="0" destOrd="0" presId="urn:microsoft.com/office/officeart/2005/8/layout/hierarchy6"/>
+    <dgm:cxn modelId="{84864075-C6BF-42C9-AF68-675E521DD03C}" type="presParOf" srcId="{00105A37-6077-4088-A848-50C62210F04C}" destId="{43D85983-AB47-42CF-930D-571565DEA4DB}" srcOrd="1" destOrd="0" presId="urn:microsoft.com/office/officeart/2005/8/layout/hierarchy6"/>
+    <dgm:cxn modelId="{18BCB469-2E66-4E5E-BB0C-D35CB6643C9B}" type="presParOf" srcId="{43D85983-AB47-42CF-930D-571565DEA4DB}" destId="{C65F9ECC-17F2-43DB-A844-9F3EBE35E191}" srcOrd="0" destOrd="0" presId="urn:microsoft.com/office/officeart/2005/8/layout/hierarchy6"/>
+    <dgm:cxn modelId="{10413CDE-0D37-49D2-8AC1-7E7A89AA3D3A}" type="presParOf" srcId="{43D85983-AB47-42CF-930D-571565DEA4DB}" destId="{9E5971C4-5AAB-436E-930A-639314B3F9C7}" srcOrd="1" destOrd="0" presId="urn:microsoft.com/office/officeart/2005/8/layout/hierarchy6"/>
+    <dgm:cxn modelId="{5254CC2C-1792-4BCC-8373-55C5D780BEBD}" type="presParOf" srcId="{9E5971C4-5AAB-436E-930A-639314B3F9C7}" destId="{2BD9D60A-C116-41AB-B429-83B8FE0D4330}" srcOrd="0" destOrd="0" presId="urn:microsoft.com/office/officeart/2005/8/layout/hierarchy6"/>
+    <dgm:cxn modelId="{F8BA489A-64CC-4439-B0F0-58F9C9BEBDAE}" type="presParOf" srcId="{9E5971C4-5AAB-436E-930A-639314B3F9C7}" destId="{DD7868F0-1144-4087-9EF8-397555077A88}" srcOrd="1" destOrd="0" presId="urn:microsoft.com/office/officeart/2005/8/layout/hierarchy6"/>
+    <dgm:cxn modelId="{39547D22-3481-42F8-8016-13D182B45268}" type="presParOf" srcId="{43D85983-AB47-42CF-930D-571565DEA4DB}" destId="{BB288773-6F36-4195-B144-745F00751A52}" srcOrd="2" destOrd="0" presId="urn:microsoft.com/office/officeart/2005/8/layout/hierarchy6"/>
+    <dgm:cxn modelId="{8A4F8656-060D-41CF-BBF8-9E736AD04E46}" type="presParOf" srcId="{43D85983-AB47-42CF-930D-571565DEA4DB}" destId="{E404FB80-2A6F-4F25-A9DE-423A59317AEC}" srcOrd="3" destOrd="0" presId="urn:microsoft.com/office/officeart/2005/8/layout/hierarchy6"/>
+    <dgm:cxn modelId="{13B1F8D7-3E1A-4F1B-9BA2-A96B83CA2035}" type="presParOf" srcId="{E404FB80-2A6F-4F25-A9DE-423A59317AEC}" destId="{B61DCC8E-3A99-4A0D-89E7-B0C38355782B}" srcOrd="0" destOrd="0" presId="urn:microsoft.com/office/officeart/2005/8/layout/hierarchy6"/>
+    <dgm:cxn modelId="{C5FEBB0F-9312-4DFC-B41B-F7203B504739}" type="presParOf" srcId="{E404FB80-2A6F-4F25-A9DE-423A59317AEC}" destId="{9F156744-CEAC-4477-98CB-D652AA27556F}" srcOrd="1" destOrd="0" presId="urn:microsoft.com/office/officeart/2005/8/layout/hierarchy6"/>
+    <dgm:cxn modelId="{2C497A34-F4C6-46DE-B401-1B8FDC977581}" type="presParOf" srcId="{B059F386-D949-4A22-9457-8CF6EF1BC05B}" destId="{92814135-53FF-4F83-964D-3B96B699065E}" srcOrd="2" destOrd="0" presId="urn:microsoft.com/office/officeart/2005/8/layout/hierarchy6"/>
+    <dgm:cxn modelId="{9B5A1C3F-0FC3-4A95-ABA7-54E5C4078618}" type="presParOf" srcId="{B059F386-D949-4A22-9457-8CF6EF1BC05B}" destId="{48F9B749-23B0-45D6-9E45-5D664C956E0C}" srcOrd="3" destOrd="0" presId="urn:microsoft.com/office/officeart/2005/8/layout/hierarchy6"/>
+    <dgm:cxn modelId="{44051F5A-55F0-40ED-B494-9E92617C8774}" type="presParOf" srcId="{48F9B749-23B0-45D6-9E45-5D664C956E0C}" destId="{760E94D4-C2DD-4069-BF94-AA7F1A0975B3}" srcOrd="0" destOrd="0" presId="urn:microsoft.com/office/officeart/2005/8/layout/hierarchy6"/>
+    <dgm:cxn modelId="{904739F3-81F3-4A9E-9EE9-75228C9166D7}" type="presParOf" srcId="{48F9B749-23B0-45D6-9E45-5D664C956E0C}" destId="{C101EC1A-DEE2-4A0F-BAD7-2720F1D2BC37}" srcOrd="1" destOrd="0" presId="urn:microsoft.com/office/officeart/2005/8/layout/hierarchy6"/>
+    <dgm:cxn modelId="{B1BCD5F5-9BC8-4918-8AF7-B08AD41BB686}" type="presParOf" srcId="{B059F386-D949-4A22-9457-8CF6EF1BC05B}" destId="{6EBDC758-780A-4EBB-B232-70C6BDF121FA}" srcOrd="4" destOrd="0" presId="urn:microsoft.com/office/officeart/2005/8/layout/hierarchy6"/>
+    <dgm:cxn modelId="{CFBE7D7B-1393-4FAD-8E46-C74B5012792B}" type="presParOf" srcId="{B059F386-D949-4A22-9457-8CF6EF1BC05B}" destId="{B6FFE52E-4168-43EF-AB98-D81652385B16}" srcOrd="5" destOrd="0" presId="urn:microsoft.com/office/officeart/2005/8/layout/hierarchy6"/>
+    <dgm:cxn modelId="{0E2993E8-BC43-43FE-AF52-F21DCBFB0DD5}" type="presParOf" srcId="{B6FFE52E-4168-43EF-AB98-D81652385B16}" destId="{F8B87FE6-D20A-4F03-A23E-E5BAC0BB75FA}" srcOrd="0" destOrd="0" presId="urn:microsoft.com/office/officeart/2005/8/layout/hierarchy6"/>
+    <dgm:cxn modelId="{D53E4DB7-0C84-4312-910D-23CB469C0F12}" type="presParOf" srcId="{B6FFE52E-4168-43EF-AB98-D81652385B16}" destId="{96A19920-A464-4DEB-BC68-467E9B8E7BE4}" srcOrd="1" destOrd="0" presId="urn:microsoft.com/office/officeart/2005/8/layout/hierarchy6"/>
+    <dgm:cxn modelId="{A6F34156-03AB-49E2-913E-6C6556F07A1A}" type="presParOf" srcId="{B059F386-D949-4A22-9457-8CF6EF1BC05B}" destId="{FF5C423D-3750-4152-B3C7-9320583B2B90}" srcOrd="6" destOrd="0" presId="urn:microsoft.com/office/officeart/2005/8/layout/hierarchy6"/>
+    <dgm:cxn modelId="{0817E9AE-3C77-4419-8FB6-C77B1FCA8ED1}" type="presParOf" srcId="{B059F386-D949-4A22-9457-8CF6EF1BC05B}" destId="{FBD65479-E813-4929-8158-EFF69F277DD6}" srcOrd="7" destOrd="0" presId="urn:microsoft.com/office/officeart/2005/8/layout/hierarchy6"/>
+    <dgm:cxn modelId="{1FAAE7F7-C9C7-4731-9B4E-366EC35E326D}" type="presParOf" srcId="{FBD65479-E813-4929-8158-EFF69F277DD6}" destId="{69D8F6AA-7B20-4627-8F73-0AF8D0C557B6}" srcOrd="0" destOrd="0" presId="urn:microsoft.com/office/officeart/2005/8/layout/hierarchy6"/>
+    <dgm:cxn modelId="{A1FB1DBB-C61C-45F5-AE6C-3BD029C06F9A}" type="presParOf" srcId="{FBD65479-E813-4929-8158-EFF69F277DD6}" destId="{8E3B2BED-712D-4273-BA97-61A52EA14C5B}" srcOrd="1" destOrd="0" presId="urn:microsoft.com/office/officeart/2005/8/layout/hierarchy6"/>
+    <dgm:cxn modelId="{B38563B2-5EF7-45F4-80FD-5E041C1D7384}" type="presParOf" srcId="{4B0EB60F-92F5-4FFD-AB7F-CFC1CFDB0743}" destId="{A5863FA9-0EC3-4C34-94C1-05D3E0062DA6}" srcOrd="1" destOrd="0" presId="urn:microsoft.com/office/officeart/2005/8/layout/hierarchy6"/>
   </dgm:cxnLst>
   <dgm:bg/>
   <dgm:whole/>
@@ -4526,8 +4585,8 @@
       </dsp:nvSpPr>
       <dsp:spPr>
         <a:xfrm>
-          <a:off x="2021997" y="1059557"/>
-          <a:ext cx="860003" cy="176410"/>
+          <a:off x="1591995" y="1059557"/>
+          <a:ext cx="1290004" cy="176410"/>
         </a:xfrm>
         <a:custGeom>
           <a:avLst/>
@@ -4538,10 +4597,10 @@
           <a:pathLst>
             <a:path>
               <a:moveTo>
-                <a:pt x="860003" y="0"/>
+                <a:pt x="1290004" y="0"/>
               </a:moveTo>
               <a:lnTo>
-                <a:pt x="860003" y="88205"/>
+                <a:pt x="1290004" y="88205"/>
               </a:lnTo>
               <a:lnTo>
                 <a:pt x="0" y="88205"/>
@@ -4587,7 +4646,7 @@
       </dsp:nvSpPr>
       <dsp:spPr>
         <a:xfrm>
-          <a:off x="1691227" y="1235967"/>
+          <a:off x="1261225" y="1235967"/>
           <a:ext cx="661541" cy="441027"/>
         </a:xfrm>
         <a:prstGeom prst="roundRect">
@@ -4655,7 +4714,7 @@
         </a:p>
       </dsp:txBody>
       <dsp:txXfrm>
-        <a:off x="1704144" y="1248884"/>
+        <a:off x="1274142" y="1248884"/>
         <a:ext cx="635707" cy="415193"/>
       </dsp:txXfrm>
     </dsp:sp>
@@ -4666,7 +4725,7 @@
       </dsp:nvSpPr>
       <dsp:spPr>
         <a:xfrm>
-          <a:off x="1591995" y="1676995"/>
+          <a:off x="1161994" y="1676995"/>
           <a:ext cx="430001" cy="176410"/>
         </a:xfrm>
         <a:custGeom>
@@ -4727,7 +4786,7 @@
       </dsp:nvSpPr>
       <dsp:spPr>
         <a:xfrm>
-          <a:off x="1261225" y="1853406"/>
+          <a:off x="831223" y="1853406"/>
           <a:ext cx="661541" cy="441027"/>
         </a:xfrm>
         <a:prstGeom prst="roundRect">
@@ -4795,7 +4854,7 @@
         </a:p>
       </dsp:txBody>
       <dsp:txXfrm>
-        <a:off x="1274142" y="1866323"/>
+        <a:off x="844140" y="1866323"/>
         <a:ext cx="635707" cy="415193"/>
       </dsp:txXfrm>
     </dsp:sp>
@@ -4806,7 +4865,7 @@
       </dsp:nvSpPr>
       <dsp:spPr>
         <a:xfrm>
-          <a:off x="2021997" y="1676995"/>
+          <a:off x="1591995" y="1676995"/>
           <a:ext cx="430001" cy="176410"/>
         </a:xfrm>
         <a:custGeom>
@@ -4867,7 +4926,7 @@
       </dsp:nvSpPr>
       <dsp:spPr>
         <a:xfrm>
-          <a:off x="2121228" y="1853406"/>
+          <a:off x="1691227" y="1853406"/>
           <a:ext cx="661541" cy="441027"/>
         </a:xfrm>
         <a:prstGeom prst="roundRect">
@@ -4935,7 +4994,7 @@
         </a:p>
       </dsp:txBody>
       <dsp:txXfrm>
-        <a:off x="2134145" y="1866323"/>
+        <a:off x="1704144" y="1866323"/>
         <a:ext cx="635707" cy="415193"/>
       </dsp:txXfrm>
     </dsp:sp>
@@ -4946,8 +5005,8 @@
       </dsp:nvSpPr>
       <dsp:spPr>
         <a:xfrm>
-          <a:off x="2836280" y="1059557"/>
-          <a:ext cx="91440" cy="176410"/>
+          <a:off x="2451999" y="1059557"/>
+          <a:ext cx="430001" cy="176410"/>
         </a:xfrm>
         <a:custGeom>
           <a:avLst/>
@@ -4958,10 +5017,16 @@
           <a:pathLst>
             <a:path>
               <a:moveTo>
-                <a:pt x="45720" y="0"/>
+                <a:pt x="430001" y="0"/>
               </a:moveTo>
               <a:lnTo>
-                <a:pt x="45720" y="176410"/>
+                <a:pt x="430001" y="88205"/>
+              </a:lnTo>
+              <a:lnTo>
+                <a:pt x="0" y="88205"/>
+              </a:lnTo>
+              <a:lnTo>
+                <a:pt x="0" y="176410"/>
               </a:lnTo>
             </a:path>
           </a:pathLst>
@@ -5001,7 +5066,7 @@
       </dsp:nvSpPr>
       <dsp:spPr>
         <a:xfrm>
-          <a:off x="2551230" y="1235967"/>
+          <a:off x="2121228" y="1235967"/>
           <a:ext cx="661541" cy="441027"/>
         </a:xfrm>
         <a:prstGeom prst="roundRect">
@@ -5069,7 +5134,7 @@
         </a:p>
       </dsp:txBody>
       <dsp:txXfrm>
-        <a:off x="2564147" y="1248884"/>
+        <a:off x="2134145" y="1248884"/>
         <a:ext cx="635707" cy="415193"/>
       </dsp:txXfrm>
     </dsp:sp>
@@ -5081,7 +5146,7 @@
       <dsp:spPr>
         <a:xfrm>
           <a:off x="2882000" y="1059557"/>
-          <a:ext cx="860003" cy="176410"/>
+          <a:ext cx="430001" cy="176410"/>
         </a:xfrm>
         <a:custGeom>
           <a:avLst/>
@@ -5098,10 +5163,10 @@
                 <a:pt x="0" y="88205"/>
               </a:lnTo>
               <a:lnTo>
-                <a:pt x="860003" y="88205"/>
+                <a:pt x="430001" y="88205"/>
               </a:lnTo>
               <a:lnTo>
-                <a:pt x="860003" y="176410"/>
+                <a:pt x="430001" y="176410"/>
               </a:lnTo>
             </a:path>
           </a:pathLst>
@@ -5141,7 +5206,7 @@
       </dsp:nvSpPr>
       <dsp:spPr>
         <a:xfrm>
-          <a:off x="3411233" y="1235967"/>
+          <a:off x="2981231" y="1235967"/>
           <a:ext cx="661541" cy="441027"/>
         </a:xfrm>
         <a:prstGeom prst="roundRect">
@@ -5209,7 +5274,147 @@
         </a:p>
       </dsp:txBody>
       <dsp:txXfrm>
-        <a:off x="3424150" y="1248884"/>
+        <a:off x="2994148" y="1248884"/>
+        <a:ext cx="635707" cy="415193"/>
+      </dsp:txXfrm>
+    </dsp:sp>
+    <dsp:sp modelId="{FF5C423D-3750-4152-B3C7-9320583B2B90}">
+      <dsp:nvSpPr>
+        <dsp:cNvPr id="0" name=""/>
+        <dsp:cNvSpPr/>
+      </dsp:nvSpPr>
+      <dsp:spPr>
+        <a:xfrm>
+          <a:off x="2882000" y="1059557"/>
+          <a:ext cx="1290004" cy="176410"/>
+        </a:xfrm>
+        <a:custGeom>
+          <a:avLst/>
+          <a:gdLst/>
+          <a:ahLst/>
+          <a:cxnLst/>
+          <a:rect l="0" t="0" r="0" b="0"/>
+          <a:pathLst>
+            <a:path>
+              <a:moveTo>
+                <a:pt x="0" y="0"/>
+              </a:moveTo>
+              <a:lnTo>
+                <a:pt x="0" y="88205"/>
+              </a:lnTo>
+              <a:lnTo>
+                <a:pt x="1290004" y="88205"/>
+              </a:lnTo>
+              <a:lnTo>
+                <a:pt x="1290004" y="176410"/>
+              </a:lnTo>
+            </a:path>
+          </a:pathLst>
+        </a:custGeom>
+        <a:noFill/>
+        <a:ln w="25400" cap="flat" cmpd="sng" algn="ctr">
+          <a:solidFill>
+            <a:schemeClr val="accent1">
+              <a:shade val="80000"/>
+              <a:hueOff val="0"/>
+              <a:satOff val="0"/>
+              <a:lumOff val="0"/>
+              <a:alphaOff val="0"/>
+            </a:schemeClr>
+          </a:solidFill>
+          <a:prstDash val="solid"/>
+        </a:ln>
+        <a:effectLst/>
+      </dsp:spPr>
+      <dsp:style>
+        <a:lnRef idx="2">
+          <a:scrgbClr r="0" g="0" b="0"/>
+        </a:lnRef>
+        <a:fillRef idx="0">
+          <a:scrgbClr r="0" g="0" b="0"/>
+        </a:fillRef>
+        <a:effectRef idx="0">
+          <a:scrgbClr r="0" g="0" b="0"/>
+        </a:effectRef>
+        <a:fontRef idx="minor"/>
+      </dsp:style>
+    </dsp:sp>
+    <dsp:sp modelId="{69D8F6AA-7B20-4627-8F73-0AF8D0C557B6}">
+      <dsp:nvSpPr>
+        <dsp:cNvPr id="0" name=""/>
+        <dsp:cNvSpPr/>
+      </dsp:nvSpPr>
+      <dsp:spPr>
+        <a:xfrm>
+          <a:off x="3841235" y="1235967"/>
+          <a:ext cx="661541" cy="441027"/>
+        </a:xfrm>
+        <a:prstGeom prst="roundRect">
+          <a:avLst>
+            <a:gd name="adj" fmla="val 10000"/>
+          </a:avLst>
+        </a:prstGeom>
+        <a:solidFill>
+          <a:schemeClr val="accent1">
+            <a:hueOff val="0"/>
+            <a:satOff val="0"/>
+            <a:lumOff val="0"/>
+            <a:alphaOff val="0"/>
+          </a:schemeClr>
+        </a:solidFill>
+        <a:ln w="25400" cap="flat" cmpd="sng" algn="ctr">
+          <a:solidFill>
+            <a:schemeClr val="lt1">
+              <a:hueOff val="0"/>
+              <a:satOff val="0"/>
+              <a:lumOff val="0"/>
+              <a:alphaOff val="0"/>
+            </a:schemeClr>
+          </a:solidFill>
+          <a:prstDash val="solid"/>
+        </a:ln>
+        <a:effectLst/>
+      </dsp:spPr>
+      <dsp:style>
+        <a:lnRef idx="2">
+          <a:scrgbClr r="0" g="0" b="0"/>
+        </a:lnRef>
+        <a:fillRef idx="1">
+          <a:scrgbClr r="0" g="0" b="0"/>
+        </a:fillRef>
+        <a:effectRef idx="0">
+          <a:scrgbClr r="0" g="0" b="0"/>
+        </a:effectRef>
+        <a:fontRef idx="minor">
+          <a:schemeClr val="lt1"/>
+        </a:fontRef>
+      </dsp:style>
+      <dsp:txBody>
+        <a:bodyPr spcFirstLastPara="0" vert="horz" wrap="square" lIns="41910" tIns="41910" rIns="41910" bIns="41910" numCol="1" spcCol="1270" anchor="ctr" anchorCtr="0">
+          <a:noAutofit/>
+        </a:bodyPr>
+        <a:lstStyle/>
+        <a:p>
+          <a:pPr lvl="0" algn="ctr" defTabSz="488950">
+            <a:lnSpc>
+              <a:spcPct val="90000"/>
+            </a:lnSpc>
+            <a:spcBef>
+              <a:spcPct val="0"/>
+            </a:spcBef>
+            <a:spcAft>
+              <a:spcPct val="35000"/>
+            </a:spcAft>
+          </a:pPr>
+          <a:r>
+            <a:rPr lang="en-US" altLang="zh-CN" sz="1100" kern="1200"/>
+            <a:t>selectBox</a:t>
+          </a:r>
+          <a:endParaRPr lang="zh-CN" altLang="en-US" sz="1100" kern="1200"/>
+        </a:p>
+      </dsp:txBody>
+      <dsp:txXfrm>
+        <a:off x="3854152" y="1248884"/>
         <a:ext cx="635707" cy="415193"/>
       </dsp:txXfrm>
     </dsp:sp>
@@ -7052,7 +7257,7 @@
 </file>
 
 <file path=customXml/itemProps1.xml><?xml version="1.0" encoding="utf-8"?>
-<ds:datastoreItem xmlns:ds="http://schemas.openxmlformats.org/officeDocument/2006/customXml" ds:itemID="{DC52EF00-C11F-46BA-AE6D-C12937A0AD70}">
+<ds:datastoreItem xmlns:ds="http://schemas.openxmlformats.org/officeDocument/2006/customXml" ds:itemID="{43D0EFA9-6425-46F0-971D-10D27A8986E3}">
   <ds:schemaRefs>
     <ds:schemaRef ds:uri="http://schemas.openxmlformats.org/officeDocument/2006/bibliography"/>
   </ds:schemaRefs>

</xml_diff>